<commit_message>
Restricted comparator group due to concern over lack of negative controls. Regenerated negative control list.
</commit_message>
<xml_diff>
--- a/CelecoxibVsNsNSAIDs/documents/OHDSI Protocol Celecoxib vs nsNSAIDS.docx
+++ b/CelecoxibVsNsNSAIDs/documents/OHDSI Protocol Celecoxib vs nsNSAIDS.docx
@@ -61,7 +61,7 @@
         <w:t xml:space="preserve"> </w:t>
       </w:r>
       <w:r>
-        <w:t>0.2</w:t>
+        <w:t>0.3</w:t>
       </w:r>
     </w:p>
     <w:p>
@@ -220,6 +220,15 @@
     </w:p>
     <w:sdt>
       <w:sdtPr>
+        <w:rPr>
+          <w:rFonts w:asciiTheme="minorHAnsi" w:eastAsiaTheme="minorHAnsi" w:hAnsiTheme="minorHAnsi" w:cstheme="minorBidi"/>
+          <w:b w:val="0"/>
+          <w:bCs w:val="0"/>
+          <w:color w:val="auto"/>
+          <w:sz w:val="22"/>
+          <w:szCs w:val="22"/>
+          <w:lang w:eastAsia="en-US"/>
+        </w:rPr>
         <w:id w:val="-1334219256"/>
         <w:docPartObj>
           <w:docPartGallery w:val="Table of Contents"/>
@@ -228,12 +237,7 @@
       </w:sdtPr>
       <w:sdtEndPr>
         <w:rPr>
-          <w:rFonts w:asciiTheme="minorHAnsi" w:eastAsiaTheme="minorHAnsi" w:hAnsiTheme="minorHAnsi" w:cstheme="minorBidi"/>
           <w:noProof/>
-          <w:color w:val="auto"/>
-          <w:sz w:val="22"/>
-          <w:szCs w:val="22"/>
-          <w:lang w:eastAsia="en-US"/>
         </w:rPr>
       </w:sdtEndPr>
       <w:sdtContent>
@@ -244,8 +248,6 @@
           <w:r>
             <w:t>Table of c</w:t>
           </w:r>
-          <w:bookmarkStart w:id="0" w:name="_GoBack"/>
-          <w:bookmarkEnd w:id="0"/>
           <w:r>
             <w:t>ontents</w:t>
           </w:r>
@@ -2647,13 +2649,13 @@
       <w:pPr>
         <w:pStyle w:val="Heading1"/>
       </w:pPr>
+      <w:bookmarkStart w:id="0" w:name="_Toc432769750"/>
       <w:bookmarkStart w:id="1" w:name="_Toc405127685"/>
-      <w:bookmarkStart w:id="2" w:name="_Toc432769750"/>
       <w:r>
         <w:lastRenderedPageBreak/>
         <w:t>List of abbreviations</w:t>
       </w:r>
-      <w:bookmarkEnd w:id="2"/>
+      <w:bookmarkEnd w:id="0"/>
     </w:p>
     <w:p>
       <w:pPr>
@@ -2720,9 +2722,11 @@
       <w:pPr>
         <w:pStyle w:val="NoSpacing"/>
       </w:pPr>
+      <w:proofErr w:type="spellStart"/>
       <w:r>
         <w:t>MedDRA</w:t>
       </w:r>
+      <w:proofErr w:type="spellEnd"/>
       <w:r>
         <w:tab/>
       </w:r>
@@ -2756,9 +2760,13 @@
       <w:pPr>
         <w:pStyle w:val="NoSpacing"/>
       </w:pPr>
+      <w:proofErr w:type="spellStart"/>
+      <w:proofErr w:type="gramStart"/>
       <w:r>
         <w:t>nsNSAID</w:t>
       </w:r>
+      <w:proofErr w:type="spellEnd"/>
+      <w:proofErr w:type="gramEnd"/>
       <w:r>
         <w:tab/>
         <w:t>Non-Selective Non-Steroidal Anti-Inflammatory Drug</w:t>
@@ -2830,40 +2838,77 @@
       <w:pPr>
         <w:pStyle w:val="Heading1"/>
       </w:pPr>
-      <w:bookmarkStart w:id="3" w:name="_Toc432769751"/>
+      <w:bookmarkStart w:id="2" w:name="_Toc432769751"/>
       <w:r>
         <w:t>Abstract</w:t>
       </w:r>
+      <w:bookmarkEnd w:id="2"/>
+    </w:p>
+    <w:p>
+      <w:r>
+        <w:t xml:space="preserve">This study aims to evaluate the use of the </w:t>
+      </w:r>
+      <w:proofErr w:type="spellStart"/>
+      <w:r>
+        <w:t>CohortMethod</w:t>
+      </w:r>
+      <w:proofErr w:type="spellEnd"/>
+      <w:r>
+        <w:t xml:space="preserve"> package for comparative effectiveness studies. The </w:t>
+      </w:r>
+      <w:proofErr w:type="spellStart"/>
+      <w:r>
+        <w:t>CohortMethod</w:t>
+      </w:r>
+      <w:proofErr w:type="spellEnd"/>
+      <w:r>
+        <w:t xml:space="preserve"> package implements a new-user cohort study design, and uses large scale regularized regression with many potential covariates to fit both the propensity score and outcome models. The package directly queries data in the OMOP Common Data Model, and is therefore suited for running in a distributed research network.</w:t>
+      </w:r>
+    </w:p>
+    <w:p>
+      <w:r>
+        <w:t xml:space="preserve">Here we would like to provide a proof of principle of the </w:t>
+      </w:r>
+      <w:proofErr w:type="spellStart"/>
+      <w:r>
+        <w:t>CohortMethod</w:t>
+      </w:r>
+      <w:proofErr w:type="spellEnd"/>
+      <w:r>
+        <w:t xml:space="preserve"> package, and more specifically of our approach to generating and incorporating covariates into the cohort method. In order to this we will focus on the well-documented example of celecoxib vs </w:t>
+      </w:r>
+      <w:proofErr w:type="spellStart"/>
+      <w:r>
+        <w:t>nsNSAIDs</w:t>
+      </w:r>
+      <w:proofErr w:type="spellEnd"/>
+      <w:r>
+        <w:t xml:space="preserve"> for GI bleed. We would also like to show that studies implemented using the </w:t>
+      </w:r>
+      <w:proofErr w:type="spellStart"/>
+      <w:r>
+        <w:t>CohortMethod</w:t>
+      </w:r>
+      <w:proofErr w:type="spellEnd"/>
+      <w:r>
+        <w:t xml:space="preserve"> package can be easily deployed in a distributed research network, and across several other outcomes.</w:t>
+      </w:r>
+    </w:p>
+    <w:p>
+      <w:pPr>
+        <w:pStyle w:val="Heading1"/>
+      </w:pPr>
+      <w:bookmarkStart w:id="3" w:name="_Toc432769752"/>
+      <w:r>
+        <w:t xml:space="preserve">Amendments and </w:t>
+      </w:r>
+      <w:r>
+        <w:t>U</w:t>
+      </w:r>
+      <w:r>
+        <w:t>pdates</w:t>
+      </w:r>
       <w:bookmarkEnd w:id="3"/>
-    </w:p>
-    <w:p>
-      <w:r>
-        <w:t>This study aims to evaluate the use of the CohortMethod package for comparative effectiveness studies. The CohortMethod package implements a new-user cohort study design, and uses large scale regularized regression with many potential covariates to fit both the propensity score and outcome models. The package directly queries data in the OMOP Common Data Model, and is therefore suited for running in a distributed research network.</w:t>
-      </w:r>
-    </w:p>
-    <w:p>
-      <w:r>
-        <w:t>Here</w:t>
-      </w:r>
-      <w:r>
-        <w:t xml:space="preserve"> we would like to provide a proof of principle of the CohortMethod package, and more specifically of our approach to generating and incorporating covariates into the cohort method. In order to this we will focus on the well-documented example of celecoxib vs nsNSAIDs for GI bleed. We would also like to show that studies implemented using the CohortMethod package can be easily deployed in a distributed research network, and across several other outcomes.</w:t>
-      </w:r>
-    </w:p>
-    <w:p>
-      <w:pPr>
-        <w:pStyle w:val="Heading1"/>
-      </w:pPr>
-      <w:bookmarkStart w:id="4" w:name="_Toc432769752"/>
-      <w:r>
-        <w:t xml:space="preserve">Amendments and </w:t>
-      </w:r>
-      <w:r>
-        <w:t>U</w:t>
-      </w:r>
-      <w:r>
-        <w:t>pdates</w:t>
-      </w:r>
-      <w:bookmarkEnd w:id="4"/>
     </w:p>
     <w:tbl>
       <w:tblPr>
@@ -2930,7 +2975,7 @@
           </w:tcPr>
           <w:p>
             <w:r>
-              <w:t>0.2</w:t>
+              <w:t>0.3</w:t>
             </w:r>
           </w:p>
         </w:tc>
@@ -2940,7 +2985,7 @@
           </w:tcPr>
           <w:p>
             <w:r>
-              <w:t>16 October 2015</w:t>
+              <w:t>18 October 2015</w:t>
             </w:r>
           </w:p>
         </w:tc>
@@ -2953,6 +2998,11 @@
               <w:t>Martijn Schuemie</w:t>
             </w:r>
           </w:p>
+          <w:p>
+            <w:r>
+              <w:t>Patrick Ryan</w:t>
+            </w:r>
+          </w:p>
         </w:tc>
         <w:tc>
           <w:tcPr>
@@ -2960,7 +3010,7 @@
           </w:tcPr>
           <w:p>
             <w:r>
-              <w:t>Added negative controls, removed analysis using full outcome model only due to computational complexity.</w:t>
+              <w:t>Due to concerns over too few negative controls, the comparator group was restricted to a limited set of drugs, and the list of negative controls was regenerated.</w:t>
             </w:r>
           </w:p>
         </w:tc>
@@ -2972,7 +3022,7 @@
           </w:tcPr>
           <w:p>
             <w:r>
-              <w:t>0.1</w:t>
+              <w:t>0.2</w:t>
             </w:r>
           </w:p>
         </w:tc>
@@ -2982,10 +3032,7 @@
           </w:tcPr>
           <w:p>
             <w:r>
-              <w:t>7</w:t>
-            </w:r>
-            <w:r>
-              <w:t xml:space="preserve"> October 2015</w:t>
+              <w:t>16 October 2015</w:t>
             </w:r>
           </w:p>
         </w:tc>
@@ -3005,6 +3052,51 @@
           </w:tcPr>
           <w:p>
             <w:r>
+              <w:t>Added negative controls, removed analysis using full outcome model only due to computational complexity.</w:t>
+            </w:r>
+          </w:p>
+        </w:tc>
+      </w:tr>
+      <w:tr>
+        <w:tc>
+          <w:tcPr>
+            <w:tcW w:w="1005" w:type="dxa"/>
+          </w:tcPr>
+          <w:p>
+            <w:r>
+              <w:t>0.1</w:t>
+            </w:r>
+          </w:p>
+        </w:tc>
+        <w:tc>
+          <w:tcPr>
+            <w:tcW w:w="1825" w:type="dxa"/>
+          </w:tcPr>
+          <w:p>
+            <w:r>
+              <w:t>7</w:t>
+            </w:r>
+            <w:r>
+              <w:t xml:space="preserve"> October 2015</w:t>
+            </w:r>
+          </w:p>
+        </w:tc>
+        <w:tc>
+          <w:tcPr>
+            <w:tcW w:w="1909" w:type="dxa"/>
+          </w:tcPr>
+          <w:p>
+            <w:r>
+              <w:t>Martijn Schuemie</w:t>
+            </w:r>
+          </w:p>
+        </w:tc>
+        <w:tc>
+          <w:tcPr>
+            <w:tcW w:w="4999" w:type="dxa"/>
+          </w:tcPr>
+          <w:p>
+            <w:r>
               <w:t>Initial draft</w:t>
             </w:r>
           </w:p>
@@ -3015,11 +3107,11 @@
       <w:pPr>
         <w:pStyle w:val="Heading1"/>
       </w:pPr>
-      <w:bookmarkStart w:id="5" w:name="_Toc432769753"/>
+      <w:bookmarkStart w:id="4" w:name="_Toc432769753"/>
       <w:r>
         <w:t>Milestones</w:t>
       </w:r>
-      <w:bookmarkEnd w:id="5"/>
+      <w:bookmarkEnd w:id="4"/>
     </w:p>
     <w:tbl>
       <w:tblPr>
@@ -3116,6 +3208,7 @@
           </w:tcPr>
           <w:p>
             <w:r>
+              <w:lastRenderedPageBreak/>
               <w:t>Submission of manuscript</w:t>
             </w:r>
           </w:p>
@@ -3132,100 +3225,147 @@
       <w:pPr>
         <w:pStyle w:val="Heading1"/>
       </w:pPr>
-      <w:bookmarkStart w:id="6" w:name="_Toc432769754"/>
-      <w:r>
-        <w:lastRenderedPageBreak/>
+      <w:bookmarkStart w:id="5" w:name="_Toc432769754"/>
+      <w:r>
         <w:t>Rationale and B</w:t>
       </w:r>
       <w:r>
         <w:t>ackground</w:t>
       </w:r>
       <w:bookmarkEnd w:id="1"/>
+      <w:bookmarkEnd w:id="5"/>
+    </w:p>
+    <w:p>
+      <w:r>
+        <w:t xml:space="preserve">Observational data is often used to estimate causal effects of prescription drugs on health outcomes. One popular study design that is used for this purpose is the cohort method, where we compare the risk of the outcome of interest in two groups (cohorts) of subjects. Typically the two groups represent two treatment options, where one option could be no treatment. In many ways the cohort method mimics a randomized controlled trial, except that the assignment of subjects to one of the two groups is not random. This non-random assignment can easily lead to confounding, when variables associated with the treatment </w:t>
+      </w:r>
+      <w:r>
+        <w:t xml:space="preserve">assignment </w:t>
+      </w:r>
+      <w:r>
+        <w:t xml:space="preserve">are predictors of the outcome. </w:t>
+      </w:r>
+    </w:p>
+    <w:p>
+      <w:r>
+        <w:t>Two options are often considered for reducing the risk of confounding. The first option is to fit a propensity score (PS) model, a model that tries to predict treatment assignment based on information available at the start of treatment, and use the PS to make the two groups more similar for example by stratifying the analysis based on PS. The second option is use an elaborate outcome model that tries to predict the outcome not only based on the treatment assignment, but also covariates that are potentially risk factors for the outcome.</w:t>
+      </w:r>
+      <w:r>
+        <w:t xml:space="preserve"> </w:t>
+      </w:r>
+      <w:r>
+        <w:t xml:space="preserve">Traditionally, the covariates included in the PS model and outcome model are </w:t>
+      </w:r>
+      <w:r>
+        <w:t>hand-picked based on expert assessment of potential for confounding</w:t>
+      </w:r>
+      <w:r>
+        <w:t xml:space="preserve">. The </w:t>
+      </w:r>
+      <w:proofErr w:type="spellStart"/>
+      <w:r>
+        <w:t>CohortMethod</w:t>
+      </w:r>
+      <w:proofErr w:type="spellEnd"/>
+      <w:r>
+        <w:t xml:space="preserve"> package developed in OHDSI (Observational Health Data Science and Informatics) uses a different approach, where very large sets of covariates are created, and regularized regression is used to estimate models.</w:t>
+      </w:r>
+    </w:p>
+    <w:p>
+      <w:r>
+        <w:t xml:space="preserve">In the study described here we would like to provide a proof of principle of the </w:t>
+      </w:r>
+      <w:proofErr w:type="spellStart"/>
+      <w:r>
+        <w:t>CohortMethod</w:t>
+      </w:r>
+      <w:proofErr w:type="spellEnd"/>
+      <w:r>
+        <w:t xml:space="preserve"> package, and more specifically of our approach to generating and incorporating covariates into the cohort method.</w:t>
+      </w:r>
+      <w:r>
+        <w:t xml:space="preserve"> In order to this we will f</w:t>
+      </w:r>
+      <w:r>
+        <w:t xml:space="preserve">ocus on </w:t>
+      </w:r>
+      <w:r>
+        <w:t xml:space="preserve">the </w:t>
+      </w:r>
+      <w:r>
+        <w:t xml:space="preserve">well-documented example of celecoxib vs </w:t>
+      </w:r>
+      <w:proofErr w:type="spellStart"/>
+      <w:r>
+        <w:t>nsNSAIDs</w:t>
+      </w:r>
+      <w:proofErr w:type="spellEnd"/>
+      <w:r>
+        <w:t xml:space="preserve"> for GI bleed</w:t>
+      </w:r>
+      <w:r>
+        <w:t xml:space="preserve">. We would also like to show that studies implemented using the </w:t>
+      </w:r>
+      <w:proofErr w:type="spellStart"/>
+      <w:r>
+        <w:t>CohortMethod</w:t>
+      </w:r>
+      <w:proofErr w:type="spellEnd"/>
+      <w:r>
+        <w:t xml:space="preserve"> package can be easily deployed in</w:t>
+      </w:r>
+      <w:r>
+        <w:t xml:space="preserve"> a distributed research network, and across several other outcomes.</w:t>
+      </w:r>
+    </w:p>
+    <w:p>
+      <w:pPr>
+        <w:pStyle w:val="Heading1"/>
+      </w:pPr>
+      <w:bookmarkStart w:id="6" w:name="_Toc432769755"/>
+      <w:r>
+        <w:t>Research Questions and Objectives</w:t>
+      </w:r>
       <w:bookmarkEnd w:id="6"/>
     </w:p>
     <w:p>
-      <w:r>
-        <w:t xml:space="preserve">Observational data is often used to estimate causal effects of prescription drugs on health outcomes. One popular study design that is used for this purpose is the cohort method, where we compare the risk of the outcome of interest in two groups (cohorts) of subjects. Typically the two groups represent two treatment options, where one option could be no treatment. In many ways the cohort method mimics a randomized controlled trial, except that the assignment of subjects to one of the two groups is not random. This non-random assignment can easily lead to confounding, when variables associated with the treatment </w:t>
-      </w:r>
-      <w:r>
-        <w:t xml:space="preserve">assignment </w:t>
-      </w:r>
-      <w:r>
-        <w:t xml:space="preserve">are predictors of the outcome. </w:t>
-      </w:r>
-    </w:p>
-    <w:p>
-      <w:r>
-        <w:t>Two options are often considered for reducing the risk of confounding. The first option is to fit a propensity score (PS) model, a model that tries to predict treatment assignment based on information available at the start of treatment, and use the PS to make the two groups more similar for example by stratifying the analysis based on PS. The second option is use an elaborate outcome model that tries to predict the outcome not only based on the treatment assignment, but also covariates that are potentially risk factors for the outcome.</w:t>
-      </w:r>
-      <w:r>
-        <w:t xml:space="preserve"> </w:t>
-      </w:r>
-      <w:r>
-        <w:t xml:space="preserve">Traditionally, the covariates included in the PS model and outcome model are </w:t>
-      </w:r>
-      <w:r>
-        <w:t>hand-picked based on expert assessment of potential for confounding</w:t>
-      </w:r>
-      <w:r>
-        <w:t>. The CohortMethod package developed in OHDSI (Observational Health Data Science and Informatics) uses a different approach, where very large sets of covariates are created, and regularized regression is used to estimate models.</w:t>
-      </w:r>
-    </w:p>
-    <w:p>
-      <w:r>
-        <w:t>In the study described here we would like to provide a proof of principle of the CohortMethod package, and more specifically of our approach to generating and incorporating covariates into the cohort method.</w:t>
-      </w:r>
-      <w:r>
-        <w:t xml:space="preserve"> In order to this we will f</w:t>
-      </w:r>
-      <w:r>
-        <w:t xml:space="preserve">ocus on </w:t>
-      </w:r>
-      <w:r>
-        <w:t xml:space="preserve">the </w:t>
-      </w:r>
-      <w:r>
-        <w:t>well-documented example of celecoxib vs nsNSAIDs for GI bleed</w:t>
-      </w:r>
-      <w:r>
-        <w:t>. We would also like to show that studies implemented using the CohortMethod package can be easily deployed in</w:t>
-      </w:r>
-      <w:r>
-        <w:t xml:space="preserve"> a distributed research network, and across several other outcomes.</w:t>
-      </w:r>
-    </w:p>
-    <w:p>
-      <w:pPr>
-        <w:pStyle w:val="Heading1"/>
-      </w:pPr>
-      <w:bookmarkStart w:id="7" w:name="_Toc432769755"/>
-      <w:r>
-        <w:t>Research Questions and Objectives</w:t>
+      <w:pPr>
+        <w:pStyle w:val="Heading2"/>
+      </w:pPr>
+      <w:bookmarkStart w:id="7" w:name="_Toc432769756"/>
+      <w:r>
+        <w:t>Research Question</w:t>
+      </w:r>
+      <w:r>
+        <w:t>s</w:t>
       </w:r>
       <w:bookmarkEnd w:id="7"/>
     </w:p>
     <w:p>
-      <w:pPr>
-        <w:pStyle w:val="Heading2"/>
-      </w:pPr>
-      <w:bookmarkStart w:id="8" w:name="_Toc432769756"/>
-      <w:r>
-        <w:t>Research Question</w:t>
-      </w:r>
-      <w:r>
-        <w:t>s</w:t>
-      </w:r>
-      <w:bookmarkEnd w:id="8"/>
-    </w:p>
-    <w:p>
-      <w:r>
-        <w:t>Celecoxib is believed to have a lower risk profile for GI hemorrhage than nsNSAIDS. However, this fact is widely known and is expected to lead physicians to prefer prescribing celecoxib to patients who are at higher risk of GI hemorrhage to be</w:t>
+      <w:r>
+        <w:t xml:space="preserve">Celecoxib is believed to have a lower risk profile for GI hemorrhage than </w:t>
+      </w:r>
+      <w:proofErr w:type="spellStart"/>
+      <w:r>
+        <w:t>nsNSAIDS</w:t>
+      </w:r>
+      <w:proofErr w:type="spellEnd"/>
+      <w:r>
+        <w:t>. However, this fact is widely known and is expected to lead physicians to prefer prescribing celecoxib to patients who are at higher risk of GI hemorrhage to be</w:t>
       </w:r>
       <w:r>
         <w:t>gin</w:t>
       </w:r>
       <w:r>
-        <w:t xml:space="preserve"> with, causing confounding by indication. We believe CohortMethod is capable of adjusting for this confounding, and detect the fact that celecoxib has a lower risk.</w:t>
+        <w:t xml:space="preserve"> with, causing confounding by indication. We believe </w:t>
+      </w:r>
+      <w:proofErr w:type="spellStart"/>
+      <w:r>
+        <w:t>CohortMethod</w:t>
+      </w:r>
+      <w:proofErr w:type="spellEnd"/>
+      <w:r>
+        <w:t xml:space="preserve"> is capable of adjusting for this confounding, and detect the fact that celecoxib has a lower risk.</w:t>
       </w:r>
     </w:p>
     <w:p>
@@ -3242,8 +3382,13 @@
         </w:numPr>
       </w:pPr>
       <w:r>
-        <w:t>When comparing the risk of GI hemorrhage between celecoxib and nsNSAIDs</w:t>
-      </w:r>
+        <w:t xml:space="preserve">When comparing the risk of GI hemorrhage between celecoxib and </w:t>
+      </w:r>
+      <w:proofErr w:type="spellStart"/>
+      <w:r>
+        <w:t>nsNSAIDs</w:t>
+      </w:r>
+      <w:proofErr w:type="spellEnd"/>
       <w:r>
         <w:t xml:space="preserve"> using a fully adjusted model</w:t>
       </w:r>
@@ -3259,15 +3404,23 @@
     </w:p>
     <w:p>
       <w:r>
+        <w:lastRenderedPageBreak/>
         <w:t xml:space="preserve">We expect that both adjusting using PS matching and adjusting using covariates in the outcome model will have an effect. </w:t>
       </w:r>
       <w:r>
-        <w:t xml:space="preserve">We can estimate the amount of residual bias using negative control outcomes (outcomes not believed to be caused by celecoxib nor by nsNAIDs). </w:t>
-      </w:r>
-    </w:p>
-    <w:p>
-      <w:r>
-        <w:lastRenderedPageBreak/>
+        <w:t xml:space="preserve">We can estimate the amount of residual bias using negative control outcomes (outcomes not believed to be caused by celecoxib nor by </w:t>
+      </w:r>
+      <w:proofErr w:type="spellStart"/>
+      <w:r>
+        <w:t>nsNAIDs</w:t>
+      </w:r>
+      <w:proofErr w:type="spellEnd"/>
+      <w:r>
+        <w:t xml:space="preserve">). </w:t>
+      </w:r>
+    </w:p>
+    <w:p>
+      <w:r>
         <w:t>Secondary hypothes</w:t>
       </w:r>
       <w:r>
@@ -3315,7 +3468,15 @@
     </w:p>
     <w:p>
       <w:r>
-        <w:t>Furthermore, we would like to test whether the CohortMethod package can be deployed in a distributed data network.</w:t>
+        <w:t xml:space="preserve">Furthermore, we would like to test whether the </w:t>
+      </w:r>
+      <w:proofErr w:type="spellStart"/>
+      <w:r>
+        <w:t>CohortMethod</w:t>
+      </w:r>
+      <w:proofErr w:type="spellEnd"/>
+      <w:r>
+        <w:t xml:space="preserve"> package can be deployed in a distributed data network.</w:t>
       </w:r>
       <w:r>
         <w:t xml:space="preserve"> The study described here will be implemented into an R package, and this package will be distributed to partners willing to execute it. </w:t>
@@ -3345,11 +3506,11 @@
       <w:pPr>
         <w:pStyle w:val="Heading2"/>
       </w:pPr>
-      <w:bookmarkStart w:id="9" w:name="_Toc432769757"/>
+      <w:bookmarkStart w:id="8" w:name="_Toc432769757"/>
       <w:r>
         <w:t>Objectives</w:t>
       </w:r>
-      <w:bookmarkEnd w:id="9"/>
+      <w:bookmarkEnd w:id="8"/>
     </w:p>
     <w:p>
       <w:r>
@@ -3365,7 +3526,15 @@
         </w:numPr>
       </w:pPr>
       <w:r>
-        <w:t>Show that the OHDSI CohortMethod is capable of reproducing known findings</w:t>
+        <w:t xml:space="preserve">Show that the OHDSI </w:t>
+      </w:r>
+      <w:proofErr w:type="spellStart"/>
+      <w:r>
+        <w:t>CohortMethod</w:t>
+      </w:r>
+      <w:proofErr w:type="spellEnd"/>
+      <w:r>
+        <w:t xml:space="preserve"> is capable of reproducing known findings</w:t>
       </w:r>
     </w:p>
     <w:p>
@@ -3394,14 +3563,22 @@
         </w:numPr>
       </w:pPr>
       <w:r>
-        <w:t>Show feasibility of running CohortMethod in a distributed data network</w:t>
+        <w:t xml:space="preserve">Show feasibility of running </w:t>
+      </w:r>
+      <w:proofErr w:type="spellStart"/>
+      <w:r>
+        <w:t>CohortMethod</w:t>
+      </w:r>
+      <w:proofErr w:type="spellEnd"/>
+      <w:r>
+        <w:t xml:space="preserve"> in a distributed data network</w:t>
       </w:r>
     </w:p>
     <w:p>
       <w:pPr>
         <w:pStyle w:val="Heading1"/>
       </w:pPr>
-      <w:bookmarkStart w:id="10" w:name="_Toc432769758"/>
+      <w:bookmarkStart w:id="9" w:name="_Toc432769758"/>
       <w:r>
         <w:t>Research me</w:t>
       </w:r>
@@ -3411,35 +3588,35 @@
       <w:r>
         <w:t>hods</w:t>
       </w:r>
+      <w:bookmarkEnd w:id="9"/>
+    </w:p>
+    <w:p>
+      <w:pPr>
+        <w:pStyle w:val="Heading2"/>
+      </w:pPr>
+      <w:bookmarkStart w:id="10" w:name="_Toc432769759"/>
+      <w:r>
+        <w:t xml:space="preserve">Study </w:t>
+      </w:r>
+      <w:r>
+        <w:t>D</w:t>
+      </w:r>
+      <w:r>
+        <w:t>esign</w:t>
+      </w:r>
       <w:bookmarkEnd w:id="10"/>
     </w:p>
     <w:p>
       <w:pPr>
-        <w:pStyle w:val="Heading2"/>
-      </w:pPr>
-      <w:bookmarkStart w:id="11" w:name="_Toc432769759"/>
-      <w:r>
-        <w:t xml:space="preserve">Study </w:t>
-      </w:r>
-      <w:r>
-        <w:t>D</w:t>
-      </w:r>
-      <w:r>
-        <w:t>esign</w:t>
+        <w:pStyle w:val="Heading3"/>
+      </w:pPr>
+      <w:bookmarkStart w:id="11" w:name="_Toc432769760"/>
+      <w:r>
+        <w:t>Overview</w:t>
       </w:r>
       <w:bookmarkEnd w:id="11"/>
     </w:p>
     <w:p>
-      <w:pPr>
-        <w:pStyle w:val="Heading3"/>
-      </w:pPr>
-      <w:bookmarkStart w:id="12" w:name="_Toc432769760"/>
-      <w:r>
-        <w:t>Overview</w:t>
-      </w:r>
-      <w:bookmarkEnd w:id="12"/>
-    </w:p>
-    <w:p>
       <w:r>
         <w:t>This study will be a retrospective, observational, new-user cohort study</w:t>
       </w:r>
@@ -3473,7 +3650,15 @@
         <w:t xml:space="preserve">The treatment cohort will be new users of celecoxib. The comparator cohort will be new users of non-selective </w:t>
       </w:r>
       <w:r>
-        <w:t xml:space="preserve">NSAIDs (nsNSAIDs). </w:t>
+        <w:t>NSAIDs (</w:t>
+      </w:r>
+      <w:proofErr w:type="spellStart"/>
+      <w:r>
+        <w:t>nsNSAIDs</w:t>
+      </w:r>
+      <w:proofErr w:type="spellEnd"/>
+      <w:r>
+        <w:t xml:space="preserve">). </w:t>
       </w:r>
       <w:r>
         <w:t xml:space="preserve">For both groups we restrict to people with osteoarthritis, one of the main indications for the drugs of interest. </w:t>
@@ -3482,7 +3667,11 @@
         <w:t xml:space="preserve">The outcomes of interest are </w:t>
       </w:r>
       <w:r>
-        <w:t xml:space="preserve">Myocardial Infarction, GI Hemorrhage, Acute Renal Failure, and Angioedema </w:t>
+        <w:t xml:space="preserve">Myocardial Infarction, GI Hemorrhage, </w:t>
+      </w:r>
+      <w:r>
+        <w:lastRenderedPageBreak/>
+        <w:t xml:space="preserve">Acute Renal Failure, and Angioedema </w:t>
       </w:r>
       <w:r>
         <w:t xml:space="preserve">Proportional hazard models will be used to assess the hazard ratios between the two exposure cohorts. </w:t>
@@ -3499,16 +3688,20 @@
         <w:t xml:space="preserve"> propensity model will be fitted and used to create propensity sco</w:t>
       </w:r>
       <w:r>
-        <w:t xml:space="preserve">res (PS). These PS will be used to either match or stratify the </w:t>
-      </w:r>
-      <w:r>
-        <w:lastRenderedPageBreak/>
-        <w:t>treatment and comparator cohorts, and the proportional hazards outcome models will be conditioned on the matched sets of strata respectively. Second, covariates will be included in the outcome models.</w:t>
-      </w:r>
-    </w:p>
-    <w:p>
-      <w:r>
-        <w:t>Negative control outcomes (outcomes not believed to be caused by either celecoxib or nsNSAIDs) will also be included</w:t>
+        <w:t>res (PS). These PS will be used to either match or stratify the treatment and comparator cohorts, and the proportional hazards outcome models will be conditioned on the matched sets of strata respectively. Second, covariates will be included in the outcome models.</w:t>
+      </w:r>
+    </w:p>
+    <w:p>
+      <w:r>
+        <w:t xml:space="preserve">Negative control outcomes (outcomes not believed to be caused by either celecoxib or </w:t>
+      </w:r>
+      <w:proofErr w:type="spellStart"/>
+      <w:r>
+        <w:t>nsNSAIDs</w:t>
+      </w:r>
+      <w:proofErr w:type="spellEnd"/>
+      <w:r>
+        <w:t>) will also be included</w:t>
       </w:r>
       <w:r>
         <w:t>. The hazard ratios computed for these negative controls will be</w:t>
@@ -3649,14 +3842,14 @@
       <w:pPr>
         <w:pStyle w:val="Heading3"/>
       </w:pPr>
-      <w:bookmarkStart w:id="13" w:name="_Toc432769761"/>
+      <w:bookmarkStart w:id="12" w:name="_Toc432769761"/>
       <w:r>
         <w:t xml:space="preserve">Study </w:t>
       </w:r>
       <w:r>
         <w:t>population</w:t>
       </w:r>
-      <w:bookmarkEnd w:id="13"/>
+      <w:bookmarkEnd w:id="12"/>
     </w:p>
     <w:p>
       <w:r>
@@ -3669,7 +3862,15 @@
         <w:t xml:space="preserve"> will be included who meet the following criteria:</w:t>
       </w:r>
       <w:r>
-        <w:t xml:space="preserve"> (note: the index date is the start of the first exposure to celecoxib or nsNSAID)</w:t>
+        <w:t xml:space="preserve"> (note: the index date is the start of the first exposure to celecoxib or </w:t>
+      </w:r>
+      <w:proofErr w:type="spellStart"/>
+      <w:r>
+        <w:t>nsNSAID</w:t>
+      </w:r>
+      <w:proofErr w:type="spellEnd"/>
+      <w:r>
+        <w:t>)</w:t>
       </w:r>
     </w:p>
     <w:p>
@@ -3681,8 +3882,13 @@
         </w:numPr>
       </w:pPr>
       <w:r>
-        <w:t>Exposure to celecoxib or nsNSAID</w:t>
-      </w:r>
+        <w:t xml:space="preserve">Exposure to celecoxib or </w:t>
+      </w:r>
+      <w:proofErr w:type="spellStart"/>
+      <w:r>
+        <w:t>nsNSAID</w:t>
+      </w:r>
+      <w:proofErr w:type="spellEnd"/>
     </w:p>
     <w:p>
       <w:pPr>
@@ -3748,18 +3954,26 @@
       <w:pPr>
         <w:pStyle w:val="Heading3"/>
       </w:pPr>
-      <w:bookmarkStart w:id="14" w:name="_Toc432769762"/>
+      <w:bookmarkStart w:id="13" w:name="_Toc432769762"/>
       <w:r>
         <w:t>Additional analysis details</w:t>
       </w:r>
-      <w:bookmarkEnd w:id="14"/>
+      <w:bookmarkEnd w:id="13"/>
     </w:p>
     <w:p>
       <w:r>
         <w:t>The propensity model will be fitted using a regularized logistic regression</w:t>
       </w:r>
       <w:r>
-        <w:t xml:space="preserve"> with a LaPlace prior</w:t>
+        <w:t xml:space="preserve"> with a </w:t>
+      </w:r>
+      <w:proofErr w:type="spellStart"/>
+      <w:r>
+        <w:t>LaPlace</w:t>
+      </w:r>
+      <w:proofErr w:type="spellEnd"/>
+      <w:r>
+        <w:t xml:space="preserve"> prior</w:t>
       </w:r>
       <w:r>
         <w:t xml:space="preserve">. The </w:t>
@@ -3767,8 +3981,13 @@
       <w:r>
         <w:t xml:space="preserve">regularization </w:t>
       </w:r>
-      <w:r>
-        <w:t xml:space="preserve">hyperparameter will be </w:t>
+      <w:proofErr w:type="spellStart"/>
+      <w:r>
+        <w:t>hyperparameter</w:t>
+      </w:r>
+      <w:proofErr w:type="spellEnd"/>
+      <w:r>
+        <w:t xml:space="preserve"> will be </w:t>
       </w:r>
       <w:r>
         <w:t xml:space="preserve">selected </w:t>
@@ -3926,13 +4145,26 @@
     </w:p>
     <w:p>
       <w:r>
-        <w:t xml:space="preserve">The outcome model will be fitted using a regularized conditional Cox regression with a LaPlace prior. The </w:t>
+        <w:t xml:space="preserve">The outcome model will be fitted using a regularized conditional Cox regression with a </w:t>
+      </w:r>
+      <w:proofErr w:type="spellStart"/>
+      <w:r>
+        <w:t>LaPlace</w:t>
+      </w:r>
+      <w:proofErr w:type="spellEnd"/>
+      <w:r>
+        <w:t xml:space="preserve"> prior. The </w:t>
       </w:r>
       <w:r>
         <w:t xml:space="preserve">regularization </w:t>
       </w:r>
-      <w:r>
-        <w:t xml:space="preserve">hyperparameter will be selected </w:t>
+      <w:proofErr w:type="spellStart"/>
+      <w:r>
+        <w:t>hyperparameter</w:t>
+      </w:r>
+      <w:proofErr w:type="spellEnd"/>
+      <w:r>
+        <w:t xml:space="preserve"> will be selected </w:t>
       </w:r>
       <w:r>
         <w:t>be selected by optimizing the likelihood in a 10-fold cross-validation</w:t>
@@ -3963,14 +4195,14 @@
       <w:pPr>
         <w:pStyle w:val="Heading3"/>
       </w:pPr>
-      <w:bookmarkStart w:id="15" w:name="_Toc432769763"/>
+      <w:bookmarkStart w:id="14" w:name="_Toc432769763"/>
       <w:r>
         <w:t>A</w:t>
       </w:r>
       <w:r>
         <w:t>nalysis variations</w:t>
       </w:r>
-      <w:bookmarkEnd w:id="15"/>
+      <w:bookmarkEnd w:id="14"/>
     </w:p>
     <w:p>
       <w:r>
@@ -4020,6 +4252,7 @@
         </w:numPr>
       </w:pPr>
       <w:r>
+        <w:lastRenderedPageBreak/>
         <w:t xml:space="preserve">Using a PS model to match treated and comparator. </w:t>
       </w:r>
       <w:r>
@@ -4039,22 +4272,21 @@
       <w:pPr>
         <w:pStyle w:val="Heading2"/>
       </w:pPr>
-      <w:bookmarkStart w:id="16" w:name="_Toc432769764"/>
-      <w:r>
-        <w:lastRenderedPageBreak/>
+      <w:bookmarkStart w:id="15" w:name="_Toc432769764"/>
+      <w:r>
         <w:t>Variables</w:t>
       </w:r>
+      <w:bookmarkEnd w:id="15"/>
+    </w:p>
+    <w:p>
+      <w:pPr>
+        <w:pStyle w:val="Heading3"/>
+      </w:pPr>
+      <w:bookmarkStart w:id="16" w:name="_Toc432769765"/>
+      <w:r>
+        <w:t>Exposures</w:t>
+      </w:r>
       <w:bookmarkEnd w:id="16"/>
-    </w:p>
-    <w:p>
-      <w:pPr>
-        <w:pStyle w:val="Heading3"/>
-      </w:pPr>
-      <w:bookmarkStart w:id="17" w:name="_Toc432769765"/>
-      <w:r>
-        <w:t>Exposures</w:t>
-      </w:r>
-      <w:bookmarkEnd w:id="17"/>
     </w:p>
     <w:p>
       <w:pPr>
@@ -4164,7 +4396,26 @@
         </w:numPr>
       </w:pPr>
       <w:r>
-        <w:t>First exposure to any drug containing one of the RxNorm ingredients in the NSAID class (ATC code M01A) that are not in the class of coxibs (ATC code M01AH).</w:t>
+        <w:t xml:space="preserve">First exposure to a drug containing any one of these ingredients: </w:t>
+      </w:r>
+      <w:r>
+        <w:t xml:space="preserve">meloxicam, Ketorolac, </w:t>
+      </w:r>
+      <w:proofErr w:type="spellStart"/>
+      <w:r>
+        <w:t>nabumetone</w:t>
+      </w:r>
+      <w:proofErr w:type="spellEnd"/>
+      <w:r>
+        <w:t xml:space="preserve">, </w:t>
+      </w:r>
+      <w:proofErr w:type="spellStart"/>
+      <w:r>
+        <w:t>Etodolac</w:t>
+      </w:r>
+      <w:proofErr w:type="spellEnd"/>
+      <w:r>
+        <w:t>, Naproxen, Indomethacin, Ibuprofen, Diclofenac</w:t>
       </w:r>
     </w:p>
     <w:p>
@@ -4224,11 +4475,11 @@
       <w:pPr>
         <w:pStyle w:val="Heading3"/>
       </w:pPr>
-      <w:bookmarkStart w:id="18" w:name="_Toc432769766"/>
+      <w:bookmarkStart w:id="17" w:name="_Toc432769766"/>
       <w:r>
         <w:t>Outcomes</w:t>
       </w:r>
-      <w:bookmarkEnd w:id="18"/>
+      <w:bookmarkEnd w:id="17"/>
     </w:p>
     <w:p>
       <w:pPr>
@@ -4311,6 +4562,7 @@
         </w:numPr>
       </w:pPr>
       <w:r>
+        <w:lastRenderedPageBreak/>
         <w:t>Occurrence of a myocardial infarction code (excluding codes referring to an old myocardial infarction)  as a primary diagnosis in an inpatient or emergency room setting</w:t>
       </w:r>
       <w:r>
@@ -4326,7 +4578,6 @@
         </w:numPr>
       </w:pPr>
       <w:r>
-        <w:lastRenderedPageBreak/>
         <w:t>Any occurrence of death</w:t>
       </w:r>
     </w:p>
@@ -4405,7 +4656,15 @@
         </w:numPr>
       </w:pPr>
       <w:r>
-        <w:t xml:space="preserve">A diagnose code indicating angina pectoris, coronary occlusion, preinfarction syndrome, or myocardial infarction (excluding codes referring to an old myocardial infarction) on the index date or </w:t>
+        <w:t xml:space="preserve">A diagnose code indicating angina pectoris, coronary occlusion, </w:t>
+      </w:r>
+      <w:proofErr w:type="spellStart"/>
+      <w:r>
+        <w:t>preinfarction</w:t>
+      </w:r>
+      <w:proofErr w:type="spellEnd"/>
+      <w:r>
+        <w:t xml:space="preserve"> syndrome, or myocardial infarction (excluding codes referring to an old myocardial infarction) on the index date or </w:t>
       </w:r>
       <w:r>
         <w:t xml:space="preserve">on </w:t>
@@ -4572,6 +4831,7 @@
         </w:numPr>
       </w:pPr>
       <w:r>
+        <w:lastRenderedPageBreak/>
         <w:t>Occurrence of an a</w:t>
       </w:r>
       <w:r>
@@ -4583,7 +4843,6 @@
     </w:p>
     <w:p>
       <w:r>
-        <w:lastRenderedPageBreak/>
         <w:t>Inclusion rules based on the index date:</w:t>
       </w:r>
     </w:p>
@@ -4746,11 +5005,11 @@
       <w:pPr>
         <w:pStyle w:val="Heading3"/>
       </w:pPr>
-      <w:bookmarkStart w:id="19" w:name="_Toc432769767"/>
+      <w:bookmarkStart w:id="18" w:name="_Toc432769767"/>
       <w:r>
         <w:t>Potential confounders</w:t>
       </w:r>
-      <w:bookmarkEnd w:id="19"/>
+      <w:bookmarkEnd w:id="18"/>
     </w:p>
     <w:p>
       <w:r>
@@ -4819,12 +5078,14 @@
       <w:r>
         <w:t xml:space="preserve">one or more variables per </w:t>
       </w:r>
+      <w:proofErr w:type="spellStart"/>
       <w:r>
         <w:t>Med</w:t>
       </w:r>
       <w:r>
         <w:t>DRA</w:t>
       </w:r>
+      <w:proofErr w:type="spellEnd"/>
       <w:r>
         <w:t xml:space="preserve"> group or</w:t>
       </w:r>
@@ -4907,6 +5168,7 @@
         </w:numPr>
       </w:pPr>
       <w:r>
+        <w:lastRenderedPageBreak/>
         <w:t>Observations</w:t>
       </w:r>
       <w:r>
@@ -4922,7 +5184,6 @@
         </w:numPr>
       </w:pPr>
       <w:r>
-        <w:lastRenderedPageBreak/>
         <w:t>Measurements</w:t>
       </w:r>
       <w:r>
@@ -4943,7 +5204,15 @@
     </w:p>
     <w:p>
       <w:r>
-        <w:t>For the full details see the OHDSI CohortMethod package</w:t>
+        <w:t xml:space="preserve">For the full details see the OHDSI </w:t>
+      </w:r>
+      <w:proofErr w:type="spellStart"/>
+      <w:r>
+        <w:t>CohortMethod</w:t>
+      </w:r>
+      <w:proofErr w:type="spellEnd"/>
+      <w:r>
+        <w:t xml:space="preserve"> package</w:t>
       </w:r>
       <w:r>
         <w:t xml:space="preserve"> (</w:t>
@@ -4975,11 +5244,11 @@
       <w:pPr>
         <w:pStyle w:val="Heading3"/>
       </w:pPr>
-      <w:bookmarkStart w:id="20" w:name="_Toc432769768"/>
+      <w:bookmarkStart w:id="19" w:name="_Toc432769768"/>
       <w:r>
         <w:t>Negative controls</w:t>
       </w:r>
-      <w:bookmarkEnd w:id="20"/>
+      <w:bookmarkEnd w:id="19"/>
     </w:p>
     <w:p>
       <w:r>
@@ -5131,7 +5400,15 @@
         </w:numPr>
       </w:pPr>
       <w:r>
-        <w:t xml:space="preserve">No evidence found in literature using the method used in SemMedDB </w:t>
+        <w:t xml:space="preserve">No evidence found in literature using the method used in </w:t>
+      </w:r>
+      <w:proofErr w:type="spellStart"/>
+      <w:r>
+        <w:t>SemMedDB</w:t>
+      </w:r>
+      <w:proofErr w:type="spellEnd"/>
+      <w:r>
+        <w:t xml:space="preserve"> </w:t>
       </w:r>
       <w:r>
         <w:fldChar w:fldCharType="begin"/>
@@ -5211,7 +5488,15 @@
         <w:t>Sufficient exposure in a US healthcare database (</w:t>
       </w:r>
       <w:r>
-        <w:t>Over 10,000 occurrence of the diagnoses code in the Truven CCAE database</w:t>
+        <w:t xml:space="preserve">Over 10,000 occurrence of the diagnoses code in the </w:t>
+      </w:r>
+      <w:proofErr w:type="spellStart"/>
+      <w:r>
+        <w:t>Truven</w:t>
+      </w:r>
+      <w:proofErr w:type="spellEnd"/>
+      <w:r>
+        <w:t xml:space="preserve"> CCAE database</w:t>
       </w:r>
       <w:r>
         <w:t>)</w:t>
@@ -5224,6 +5509,7 @@
       <w:r>
         <w:t>Negative controls were defined as any of the following diagnoses associated with an inpatient visit:</w:t>
       </w:r>
+      <w:bookmarkStart w:id="20" w:name="_Toc432769769"/>
     </w:p>
     <w:tbl>
       <w:tblPr>
@@ -5232,8 +5518,8 @@
         <w:tblLook w:val="04A0" w:firstRow="1" w:lastRow="0" w:firstColumn="1" w:lastColumn="0" w:noHBand="0" w:noVBand="1"/>
       </w:tblPr>
       <w:tblGrid>
-        <w:gridCol w:w="4605"/>
-        <w:gridCol w:w="4680"/>
+        <w:gridCol w:w="4120"/>
+        <w:gridCol w:w="5165"/>
       </w:tblGrid>
       <w:tr>
         <w:trPr>
@@ -5241,7 +5527,7 @@
         </w:trPr>
         <w:tc>
           <w:tcPr>
-            <w:tcW w:w="4605" w:type="dxa"/>
+            <w:tcW w:w="4120" w:type="dxa"/>
             <w:tcBorders>
               <w:top w:val="nil"/>
               <w:left w:val="nil"/>
@@ -5268,48 +5554,13 @@
                 <w:color w:val="000000"/>
                 <w:lang w:eastAsia="zh-CN"/>
               </w:rPr>
-              <w:t>Adrenocortical hyperfunction</w:t>
+              <w:t>Aseptic necrosis of bone</w:t>
             </w:r>
           </w:p>
         </w:tc>
         <w:tc>
           <w:tcPr>
-            <w:tcW w:w="4680" w:type="dxa"/>
-            <w:tcBorders>
-              <w:top w:val="nil"/>
-              <w:left w:val="nil"/>
-              <w:bottom w:val="nil"/>
-              <w:right w:val="nil"/>
-            </w:tcBorders>
-            <w:vAlign w:val="bottom"/>
-          </w:tcPr>
-          <w:p>
-            <w:pPr>
-              <w:spacing w:after="0" w:line="240" w:lineRule="auto"/>
-              <w:rPr>
-                <w:rFonts w:ascii="Calibri" w:eastAsia="Times New Roman" w:hAnsi="Calibri" w:cs="Calibri"/>
-                <w:color w:val="000000"/>
-                <w:lang w:eastAsia="zh-CN"/>
-              </w:rPr>
-            </w:pPr>
-            <w:r>
-              <w:rPr>
-                <w:rFonts w:ascii="Calibri" w:eastAsia="Times New Roman" w:hAnsi="Calibri" w:cs="Calibri"/>
-                <w:color w:val="000000"/>
-                <w:lang w:eastAsia="zh-CN"/>
-              </w:rPr>
-              <w:t>Hypertensive encephalopathy</w:t>
-            </w:r>
-          </w:p>
-        </w:tc>
-      </w:tr>
-      <w:tr>
-        <w:trPr>
-          <w:trHeight w:val="300"/>
-        </w:trPr>
-        <w:tc>
-          <w:tcPr>
-            <w:tcW w:w="4605" w:type="dxa"/>
+            <w:tcW w:w="5165" w:type="dxa"/>
             <w:tcBorders>
               <w:top w:val="nil"/>
               <w:left w:val="nil"/>
@@ -5336,37 +5587,7 @@
                 <w:color w:val="000000"/>
                 <w:lang w:eastAsia="zh-CN"/>
               </w:rPr>
-              <w:t>Alzheimer's disease</w:t>
-            </w:r>
-          </w:p>
-        </w:tc>
-        <w:tc>
-          <w:tcPr>
-            <w:tcW w:w="4680" w:type="dxa"/>
-            <w:tcBorders>
-              <w:top w:val="nil"/>
-              <w:left w:val="nil"/>
-              <w:bottom w:val="nil"/>
-              <w:right w:val="nil"/>
-            </w:tcBorders>
-            <w:vAlign w:val="bottom"/>
-          </w:tcPr>
-          <w:p>
-            <w:pPr>
-              <w:spacing w:after="0" w:line="240" w:lineRule="auto"/>
-              <w:rPr>
-                <w:rFonts w:ascii="Calibri" w:eastAsia="Times New Roman" w:hAnsi="Calibri" w:cs="Calibri"/>
-                <w:color w:val="000000"/>
-                <w:lang w:eastAsia="zh-CN"/>
-              </w:rPr>
-            </w:pPr>
-            <w:r>
-              <w:rPr>
-                <w:rFonts w:ascii="Calibri" w:eastAsia="Times New Roman" w:hAnsi="Calibri" w:cs="Calibri"/>
-                <w:color w:val="000000"/>
-                <w:lang w:eastAsia="zh-CN"/>
-              </w:rPr>
-              <w:t>Hypoglycemic coma</w:t>
+              <w:t>Encopresis</w:t>
             </w:r>
           </w:p>
         </w:tc>
@@ -5377,7 +5598,7 @@
         </w:trPr>
         <w:tc>
           <w:tcPr>
-            <w:tcW w:w="4605" w:type="dxa"/>
+            <w:tcW w:w="4120" w:type="dxa"/>
             <w:tcBorders>
               <w:top w:val="nil"/>
               <w:left w:val="nil"/>
@@ -5404,48 +5625,13 @@
                 <w:color w:val="000000"/>
                 <w:lang w:eastAsia="zh-CN"/>
               </w:rPr>
-              <w:t>Anorectal fistula</w:t>
+              <w:t>Carcinoma in situ of breast</w:t>
             </w:r>
           </w:p>
         </w:tc>
         <w:tc>
           <w:tcPr>
-            <w:tcW w:w="4680" w:type="dxa"/>
-            <w:tcBorders>
-              <w:top w:val="nil"/>
-              <w:left w:val="nil"/>
-              <w:bottom w:val="nil"/>
-              <w:right w:val="nil"/>
-            </w:tcBorders>
-            <w:vAlign w:val="bottom"/>
-          </w:tcPr>
-          <w:p>
-            <w:pPr>
-              <w:spacing w:after="0" w:line="240" w:lineRule="auto"/>
-              <w:rPr>
-                <w:rFonts w:ascii="Calibri" w:eastAsia="Times New Roman" w:hAnsi="Calibri" w:cs="Calibri"/>
-                <w:color w:val="000000"/>
-                <w:lang w:eastAsia="zh-CN"/>
-              </w:rPr>
-            </w:pPr>
-            <w:r>
-              <w:rPr>
-                <w:rFonts w:ascii="Calibri" w:eastAsia="Times New Roman" w:hAnsi="Calibri" w:cs="Calibri"/>
-                <w:color w:val="000000"/>
-                <w:lang w:eastAsia="zh-CN"/>
-              </w:rPr>
-              <w:t>Hypospadias</w:t>
-            </w:r>
-          </w:p>
-        </w:tc>
-      </w:tr>
-      <w:tr>
-        <w:trPr>
-          <w:trHeight w:val="300"/>
-        </w:trPr>
-        <w:tc>
-          <w:tcPr>
-            <w:tcW w:w="4605" w:type="dxa"/>
+            <w:tcW w:w="5165" w:type="dxa"/>
             <w:tcBorders>
               <w:top w:val="nil"/>
               <w:left w:val="nil"/>
@@ -5472,37 +5658,7 @@
                 <w:color w:val="000000"/>
                 <w:lang w:eastAsia="zh-CN"/>
               </w:rPr>
-              <w:t>Aphasia</w:t>
-            </w:r>
-          </w:p>
-        </w:tc>
-        <w:tc>
-          <w:tcPr>
-            <w:tcW w:w="4680" w:type="dxa"/>
-            <w:tcBorders>
-              <w:top w:val="nil"/>
-              <w:left w:val="nil"/>
-              <w:bottom w:val="nil"/>
-              <w:right w:val="nil"/>
-            </w:tcBorders>
-            <w:vAlign w:val="bottom"/>
-          </w:tcPr>
-          <w:p>
-            <w:pPr>
-              <w:spacing w:after="0" w:line="240" w:lineRule="auto"/>
-              <w:rPr>
-                <w:rFonts w:ascii="Calibri" w:eastAsia="Times New Roman" w:hAnsi="Calibri" w:cs="Calibri"/>
-                <w:color w:val="000000"/>
-                <w:lang w:eastAsia="zh-CN"/>
-              </w:rPr>
-            </w:pPr>
-            <w:r>
-              <w:rPr>
-                <w:rFonts w:ascii="Calibri" w:eastAsia="Times New Roman" w:hAnsi="Calibri" w:cs="Calibri"/>
-                <w:color w:val="000000"/>
-                <w:lang w:eastAsia="zh-CN"/>
-              </w:rPr>
-              <w:t>Malignant neoplasm of liver</w:t>
+              <w:t>Torticollis</w:t>
             </w:r>
           </w:p>
         </w:tc>
@@ -5513,7 +5669,7 @@
         </w:trPr>
         <w:tc>
           <w:tcPr>
-            <w:tcW w:w="4605" w:type="dxa"/>
+            <w:tcW w:w="4120" w:type="dxa"/>
             <w:tcBorders>
               <w:top w:val="nil"/>
               <w:left w:val="nil"/>
@@ -5534,54 +5690,21 @@
                 <w:lang w:eastAsia="zh-CN"/>
               </w:rPr>
             </w:pPr>
+            <w:proofErr w:type="spellStart"/>
             <w:r>
               <w:rPr>
                 <w:rFonts w:ascii="Calibri" w:eastAsia="Times New Roman" w:hAnsi="Calibri" w:cs="Calibri"/>
                 <w:color w:val="000000"/>
                 <w:lang w:eastAsia="zh-CN"/>
               </w:rPr>
-              <w:t>Aseptic necrosis of bone</w:t>
-            </w:r>
+              <w:t>Viremia</w:t>
+            </w:r>
+            <w:proofErr w:type="spellEnd"/>
           </w:p>
         </w:tc>
         <w:tc>
           <w:tcPr>
-            <w:tcW w:w="4680" w:type="dxa"/>
-            <w:tcBorders>
-              <w:top w:val="nil"/>
-              <w:left w:val="nil"/>
-              <w:bottom w:val="nil"/>
-              <w:right w:val="nil"/>
-            </w:tcBorders>
-            <w:vAlign w:val="bottom"/>
-          </w:tcPr>
-          <w:p>
-            <w:pPr>
-              <w:spacing w:after="0" w:line="240" w:lineRule="auto"/>
-              <w:rPr>
-                <w:rFonts w:ascii="Calibri" w:eastAsia="Times New Roman" w:hAnsi="Calibri" w:cs="Calibri"/>
-                <w:color w:val="000000"/>
-                <w:lang w:eastAsia="zh-CN"/>
-              </w:rPr>
-            </w:pPr>
-            <w:r>
-              <w:rPr>
-                <w:rFonts w:ascii="Calibri" w:eastAsia="Times New Roman" w:hAnsi="Calibri" w:cs="Calibri"/>
-                <w:color w:val="000000"/>
-                <w:lang w:eastAsia="zh-CN"/>
-              </w:rPr>
-              <w:t>Mental retardation</w:t>
-            </w:r>
-          </w:p>
-        </w:tc>
-      </w:tr>
-      <w:tr>
-        <w:trPr>
-          <w:trHeight w:val="300"/>
-        </w:trPr>
-        <w:tc>
-          <w:tcPr>
-            <w:tcW w:w="4605" w:type="dxa"/>
+            <w:tcW w:w="5165" w:type="dxa"/>
             <w:tcBorders>
               <w:top w:val="nil"/>
               <w:left w:val="nil"/>
@@ -5608,37 +5731,7 @@
                 <w:color w:val="000000"/>
                 <w:lang w:eastAsia="zh-CN"/>
               </w:rPr>
-              <w:t>Assault</w:t>
-            </w:r>
-          </w:p>
-        </w:tc>
-        <w:tc>
-          <w:tcPr>
-            <w:tcW w:w="4680" w:type="dxa"/>
-            <w:tcBorders>
-              <w:top w:val="nil"/>
-              <w:left w:val="nil"/>
-              <w:bottom w:val="nil"/>
-              <w:right w:val="nil"/>
-            </w:tcBorders>
-            <w:vAlign w:val="bottom"/>
-          </w:tcPr>
-          <w:p>
-            <w:pPr>
-              <w:spacing w:after="0" w:line="240" w:lineRule="auto"/>
-              <w:rPr>
-                <w:rFonts w:ascii="Calibri" w:eastAsia="Times New Roman" w:hAnsi="Calibri" w:cs="Calibri"/>
-                <w:color w:val="000000"/>
-                <w:lang w:eastAsia="zh-CN"/>
-              </w:rPr>
-            </w:pPr>
-            <w:r>
-              <w:rPr>
-                <w:rFonts w:ascii="Calibri" w:eastAsia="Times New Roman" w:hAnsi="Calibri" w:cs="Calibri"/>
-                <w:color w:val="000000"/>
-                <w:lang w:eastAsia="zh-CN"/>
-              </w:rPr>
-              <w:t>Polycystic ovaries</w:t>
+              <w:t>Cystic fibrosis</w:t>
             </w:r>
           </w:p>
         </w:tc>
@@ -5649,7 +5742,7 @@
         </w:trPr>
         <w:tc>
           <w:tcPr>
-            <w:tcW w:w="4605" w:type="dxa"/>
+            <w:tcW w:w="4120" w:type="dxa"/>
             <w:tcBorders>
               <w:top w:val="nil"/>
               <w:left w:val="nil"/>
@@ -5676,48 +5769,13 @@
                 <w:color w:val="000000"/>
                 <w:lang w:eastAsia="zh-CN"/>
               </w:rPr>
-              <w:t>Atrial flutter</w:t>
+              <w:t>Atrophic condition of skin</w:t>
             </w:r>
           </w:p>
         </w:tc>
         <w:tc>
           <w:tcPr>
-            <w:tcW w:w="4680" w:type="dxa"/>
-            <w:tcBorders>
-              <w:top w:val="nil"/>
-              <w:left w:val="nil"/>
-              <w:bottom w:val="nil"/>
-              <w:right w:val="nil"/>
-            </w:tcBorders>
-            <w:vAlign w:val="bottom"/>
-          </w:tcPr>
-          <w:p>
-            <w:pPr>
-              <w:spacing w:after="0" w:line="240" w:lineRule="auto"/>
-              <w:rPr>
-                <w:rFonts w:ascii="Calibri" w:eastAsia="Times New Roman" w:hAnsi="Calibri" w:cs="Calibri"/>
-                <w:color w:val="000000"/>
-                <w:lang w:eastAsia="zh-CN"/>
-              </w:rPr>
-            </w:pPr>
-            <w:r>
-              <w:rPr>
-                <w:rFonts w:ascii="Calibri" w:eastAsia="Times New Roman" w:hAnsi="Calibri" w:cs="Calibri"/>
-                <w:color w:val="000000"/>
-                <w:lang w:eastAsia="zh-CN"/>
-              </w:rPr>
-              <w:t>Premature beats</w:t>
-            </w:r>
-          </w:p>
-        </w:tc>
-      </w:tr>
-      <w:tr>
-        <w:trPr>
-          <w:trHeight w:val="300"/>
-        </w:trPr>
-        <w:tc>
-          <w:tcPr>
-            <w:tcW w:w="4605" w:type="dxa"/>
+            <w:tcW w:w="5165" w:type="dxa"/>
             <w:tcBorders>
               <w:top w:val="nil"/>
               <w:left w:val="nil"/>
@@ -5744,37 +5802,7 @@
                 <w:color w:val="000000"/>
                 <w:lang w:eastAsia="zh-CN"/>
               </w:rPr>
-              <w:t>Cardiogenic shock</w:t>
-            </w:r>
-          </w:p>
-        </w:tc>
-        <w:tc>
-          <w:tcPr>
-            <w:tcW w:w="4680" w:type="dxa"/>
-            <w:tcBorders>
-              <w:top w:val="nil"/>
-              <w:left w:val="nil"/>
-              <w:bottom w:val="nil"/>
-              <w:right w:val="nil"/>
-            </w:tcBorders>
-            <w:vAlign w:val="bottom"/>
-          </w:tcPr>
-          <w:p>
-            <w:pPr>
-              <w:spacing w:after="0" w:line="240" w:lineRule="auto"/>
-              <w:rPr>
-                <w:rFonts w:ascii="Calibri" w:eastAsia="Times New Roman" w:hAnsi="Calibri" w:cs="Calibri"/>
-                <w:color w:val="000000"/>
-                <w:lang w:eastAsia="zh-CN"/>
-              </w:rPr>
-            </w:pPr>
-            <w:r>
-              <w:rPr>
-                <w:rFonts w:ascii="Calibri" w:eastAsia="Times New Roman" w:hAnsi="Calibri" w:cs="Calibri"/>
-                <w:color w:val="000000"/>
-                <w:lang w:eastAsia="zh-CN"/>
-              </w:rPr>
-              <w:t>Premature ejaculation</w:t>
+              <w:t>Human papilloma virus infection</w:t>
             </w:r>
           </w:p>
         </w:tc>
@@ -5785,7 +5813,7 @@
         </w:trPr>
         <w:tc>
           <w:tcPr>
-            <w:tcW w:w="4605" w:type="dxa"/>
+            <w:tcW w:w="4120" w:type="dxa"/>
             <w:tcBorders>
               <w:top w:val="nil"/>
               <w:left w:val="nil"/>
@@ -5812,48 +5840,13 @@
                 <w:color w:val="000000"/>
                 <w:lang w:eastAsia="zh-CN"/>
               </w:rPr>
-              <w:t>Chorioretinitis</w:t>
+              <w:t>Cachexia</w:t>
             </w:r>
           </w:p>
         </w:tc>
         <w:tc>
           <w:tcPr>
-            <w:tcW w:w="4680" w:type="dxa"/>
-            <w:tcBorders>
-              <w:top w:val="nil"/>
-              <w:left w:val="nil"/>
-              <w:bottom w:val="nil"/>
-              <w:right w:val="nil"/>
-            </w:tcBorders>
-            <w:vAlign w:val="bottom"/>
-          </w:tcPr>
-          <w:p>
-            <w:pPr>
-              <w:spacing w:after="0" w:line="240" w:lineRule="auto"/>
-              <w:rPr>
-                <w:rFonts w:ascii="Calibri" w:eastAsia="Times New Roman" w:hAnsi="Calibri" w:cs="Calibri"/>
-                <w:color w:val="000000"/>
-                <w:lang w:eastAsia="zh-CN"/>
-              </w:rPr>
-            </w:pPr>
-            <w:r>
-              <w:rPr>
-                <w:rFonts w:ascii="Calibri" w:eastAsia="Times New Roman" w:hAnsi="Calibri" w:cs="Calibri"/>
-                <w:color w:val="000000"/>
-                <w:lang w:eastAsia="zh-CN"/>
-              </w:rPr>
-              <w:t>Renal osteodystrophy</w:t>
-            </w:r>
-          </w:p>
-        </w:tc>
-      </w:tr>
-      <w:tr>
-        <w:trPr>
-          <w:trHeight w:val="300"/>
-        </w:trPr>
-        <w:tc>
-          <w:tcPr>
-            <w:tcW w:w="4605" w:type="dxa"/>
+            <w:tcW w:w="5165" w:type="dxa"/>
             <w:tcBorders>
               <w:top w:val="nil"/>
               <w:left w:val="nil"/>
@@ -5874,44 +5867,16 @@
                 <w:lang w:eastAsia="zh-CN"/>
               </w:rPr>
             </w:pPr>
+            <w:proofErr w:type="spellStart"/>
             <w:r>
               <w:rPr>
                 <w:rFonts w:ascii="Calibri" w:eastAsia="Times New Roman" w:hAnsi="Calibri" w:cs="Calibri"/>
                 <w:color w:val="000000"/>
                 <w:lang w:eastAsia="zh-CN"/>
               </w:rPr>
-              <w:t>Condyloma acuminatum</w:t>
-            </w:r>
-          </w:p>
-        </w:tc>
-        <w:tc>
-          <w:tcPr>
-            <w:tcW w:w="4680" w:type="dxa"/>
-            <w:tcBorders>
-              <w:top w:val="nil"/>
-              <w:left w:val="nil"/>
-              <w:bottom w:val="nil"/>
-              <w:right w:val="nil"/>
-            </w:tcBorders>
-            <w:vAlign w:val="bottom"/>
-          </w:tcPr>
-          <w:p>
-            <w:pPr>
-              <w:spacing w:after="0" w:line="240" w:lineRule="auto"/>
-              <w:rPr>
-                <w:rFonts w:ascii="Calibri" w:eastAsia="Times New Roman" w:hAnsi="Calibri" w:cs="Calibri"/>
-                <w:color w:val="000000"/>
-                <w:lang w:eastAsia="zh-CN"/>
-              </w:rPr>
-            </w:pPr>
-            <w:r>
-              <w:rPr>
-                <w:rFonts w:ascii="Calibri" w:eastAsia="Times New Roman" w:hAnsi="Calibri" w:cs="Calibri"/>
-                <w:color w:val="000000"/>
-                <w:lang w:eastAsia="zh-CN"/>
-              </w:rPr>
-              <w:t>Renovascular hypertension</w:t>
-            </w:r>
+              <w:t>Oligomenorrhea</w:t>
+            </w:r>
+            <w:proofErr w:type="spellEnd"/>
           </w:p>
         </w:tc>
       </w:tr>
@@ -5921,7 +5886,7 @@
         </w:trPr>
         <w:tc>
           <w:tcPr>
-            <w:tcW w:w="4605" w:type="dxa"/>
+            <w:tcW w:w="4120" w:type="dxa"/>
             <w:tcBorders>
               <w:top w:val="nil"/>
               <w:left w:val="nil"/>
@@ -5948,48 +5913,23 @@
                 <w:color w:val="000000"/>
                 <w:lang w:eastAsia="zh-CN"/>
               </w:rPr>
-              <w:t>Encopresis</w:t>
-            </w:r>
+              <w:t xml:space="preserve">Skin </w:t>
+            </w:r>
+            <w:proofErr w:type="spellStart"/>
+            <w:r>
+              <w:rPr>
+                <w:rFonts w:ascii="Calibri" w:eastAsia="Times New Roman" w:hAnsi="Calibri" w:cs="Calibri"/>
+                <w:color w:val="000000"/>
+                <w:lang w:eastAsia="zh-CN"/>
+              </w:rPr>
+              <w:t>striae</w:t>
+            </w:r>
+            <w:proofErr w:type="spellEnd"/>
           </w:p>
         </w:tc>
         <w:tc>
           <w:tcPr>
-            <w:tcW w:w="4680" w:type="dxa"/>
-            <w:tcBorders>
-              <w:top w:val="nil"/>
-              <w:left w:val="nil"/>
-              <w:bottom w:val="nil"/>
-              <w:right w:val="nil"/>
-            </w:tcBorders>
-            <w:vAlign w:val="bottom"/>
-          </w:tcPr>
-          <w:p>
-            <w:pPr>
-              <w:spacing w:after="0" w:line="240" w:lineRule="auto"/>
-              <w:rPr>
-                <w:rFonts w:ascii="Calibri" w:eastAsia="Times New Roman" w:hAnsi="Calibri" w:cs="Calibri"/>
-                <w:color w:val="000000"/>
-                <w:lang w:eastAsia="zh-CN"/>
-              </w:rPr>
-            </w:pPr>
-            <w:r>
-              <w:rPr>
-                <w:rFonts w:ascii="Calibri" w:eastAsia="Times New Roman" w:hAnsi="Calibri" w:cs="Calibri"/>
-                <w:color w:val="000000"/>
-                <w:lang w:eastAsia="zh-CN"/>
-              </w:rPr>
-              <w:t>Respiratory syncytial virus infection</w:t>
-            </w:r>
-          </w:p>
-        </w:tc>
-      </w:tr>
-      <w:tr>
-        <w:trPr>
-          <w:trHeight w:val="300"/>
-        </w:trPr>
-        <w:tc>
-          <w:tcPr>
-            <w:tcW w:w="4605" w:type="dxa"/>
+            <w:tcW w:w="5165" w:type="dxa"/>
             <w:tcBorders>
               <w:top w:val="nil"/>
               <w:left w:val="nil"/>
@@ -6016,37 +5956,7 @@
                 <w:color w:val="000000"/>
                 <w:lang w:eastAsia="zh-CN"/>
               </w:rPr>
-              <w:t>Gilles de la Tourette's syndrome</w:t>
-            </w:r>
-          </w:p>
-        </w:tc>
-        <w:tc>
-          <w:tcPr>
-            <w:tcW w:w="4680" w:type="dxa"/>
-            <w:tcBorders>
-              <w:top w:val="nil"/>
-              <w:left w:val="nil"/>
-              <w:bottom w:val="nil"/>
-              <w:right w:val="nil"/>
-            </w:tcBorders>
-            <w:vAlign w:val="bottom"/>
-          </w:tcPr>
-          <w:p>
-            <w:pPr>
-              <w:spacing w:after="0" w:line="240" w:lineRule="auto"/>
-              <w:rPr>
-                <w:rFonts w:ascii="Calibri" w:eastAsia="Times New Roman" w:hAnsi="Calibri" w:cs="Calibri"/>
-                <w:color w:val="000000"/>
-                <w:lang w:eastAsia="zh-CN"/>
-              </w:rPr>
-            </w:pPr>
-            <w:r>
-              <w:rPr>
-                <w:rFonts w:ascii="Calibri" w:eastAsia="Times New Roman" w:hAnsi="Calibri" w:cs="Calibri"/>
-                <w:color w:val="000000"/>
-                <w:lang w:eastAsia="zh-CN"/>
-              </w:rPr>
-              <w:t>Tetralogy of Fallot</w:t>
+              <w:t>Vascular dementia</w:t>
             </w:r>
           </w:p>
         </w:tc>
@@ -6057,7 +5967,7 @@
         </w:trPr>
         <w:tc>
           <w:tcPr>
-            <w:tcW w:w="4605" w:type="dxa"/>
+            <w:tcW w:w="4120" w:type="dxa"/>
             <w:tcBorders>
               <w:top w:val="nil"/>
               <w:left w:val="nil"/>
@@ -6078,26 +5988,31 @@
                 <w:lang w:eastAsia="zh-CN"/>
               </w:rPr>
             </w:pPr>
+            <w:proofErr w:type="spellStart"/>
             <w:r>
               <w:rPr>
                 <w:rFonts w:ascii="Calibri" w:eastAsia="Times New Roman" w:hAnsi="Calibri" w:cs="Calibri"/>
                 <w:color w:val="000000"/>
                 <w:lang w:eastAsia="zh-CN"/>
               </w:rPr>
-              <w:t>Human immunodeficiency virus infection</w:t>
-            </w:r>
+              <w:t>Hypoparathyroidism</w:t>
+            </w:r>
+            <w:proofErr w:type="spellEnd"/>
           </w:p>
         </w:tc>
         <w:tc>
           <w:tcPr>
-            <w:tcW w:w="4680" w:type="dxa"/>
+            <w:tcW w:w="5165" w:type="dxa"/>
             <w:tcBorders>
               <w:top w:val="nil"/>
               <w:left w:val="nil"/>
               <w:bottom w:val="nil"/>
               <w:right w:val="nil"/>
             </w:tcBorders>
+            <w:shd w:val="clear" w:color="auto" w:fill="auto"/>
+            <w:noWrap/>
             <w:vAlign w:val="bottom"/>
+            <w:hideMark/>
           </w:tcPr>
           <w:p>
             <w:pPr>
@@ -6114,7 +6029,7 @@
                 <w:color w:val="000000"/>
                 <w:lang w:eastAsia="zh-CN"/>
               </w:rPr>
-              <w:t>Toxic effect of alcohol</w:t>
+              <w:t>Injury of foot</w:t>
             </w:r>
           </w:p>
         </w:tc>
@@ -6125,7 +6040,7 @@
         </w:trPr>
         <w:tc>
           <w:tcPr>
-            <w:tcW w:w="4605" w:type="dxa"/>
+            <w:tcW w:w="4120" w:type="dxa"/>
             <w:tcBorders>
               <w:top w:val="nil"/>
               <w:left w:val="nil"/>
@@ -6135,6 +6050,7 @@
             <w:shd w:val="clear" w:color="auto" w:fill="auto"/>
             <w:noWrap/>
             <w:vAlign w:val="bottom"/>
+            <w:hideMark/>
           </w:tcPr>
           <w:p>
             <w:pPr>
@@ -6151,20 +6067,23 @@
                 <w:color w:val="000000"/>
                 <w:lang w:eastAsia="zh-CN"/>
               </w:rPr>
-              <w:t>Hypercortisolism</w:t>
+              <w:t>Nocturnal enuresis</w:t>
             </w:r>
           </w:p>
         </w:tc>
         <w:tc>
           <w:tcPr>
-            <w:tcW w:w="4680" w:type="dxa"/>
+            <w:tcW w:w="5165" w:type="dxa"/>
             <w:tcBorders>
               <w:top w:val="nil"/>
               <w:left w:val="nil"/>
               <w:bottom w:val="nil"/>
               <w:right w:val="nil"/>
             </w:tcBorders>
+            <w:shd w:val="clear" w:color="auto" w:fill="auto"/>
+            <w:noWrap/>
             <w:vAlign w:val="bottom"/>
+            <w:hideMark/>
           </w:tcPr>
           <w:p>
             <w:pPr>
@@ -6181,20 +6100,1270 @@
                 <w:color w:val="000000"/>
                 <w:lang w:eastAsia="zh-CN"/>
               </w:rPr>
-              <w:t>Type 2 diabetes mellitus</w:t>
-            </w:r>
+              <w:t>Injury of face</w:t>
+            </w:r>
+          </w:p>
+        </w:tc>
+      </w:tr>
+      <w:tr>
+        <w:trPr>
+          <w:trHeight w:val="300"/>
+        </w:trPr>
+        <w:tc>
+          <w:tcPr>
+            <w:tcW w:w="4120" w:type="dxa"/>
+            <w:tcBorders>
+              <w:top w:val="nil"/>
+              <w:left w:val="nil"/>
+              <w:bottom w:val="nil"/>
+              <w:right w:val="nil"/>
+            </w:tcBorders>
+            <w:shd w:val="clear" w:color="auto" w:fill="auto"/>
+            <w:noWrap/>
+            <w:vAlign w:val="bottom"/>
+            <w:hideMark/>
+          </w:tcPr>
+          <w:p>
+            <w:pPr>
+              <w:spacing w:after="0" w:line="240" w:lineRule="auto"/>
+              <w:rPr>
+                <w:rFonts w:ascii="Calibri" w:eastAsia="Times New Roman" w:hAnsi="Calibri" w:cs="Calibri"/>
+                <w:color w:val="000000"/>
+                <w:lang w:eastAsia="zh-CN"/>
+              </w:rPr>
+            </w:pPr>
+            <w:proofErr w:type="spellStart"/>
+            <w:r>
+              <w:rPr>
+                <w:rFonts w:ascii="Calibri" w:eastAsia="Times New Roman" w:hAnsi="Calibri" w:cs="Calibri"/>
+                <w:color w:val="000000"/>
+                <w:lang w:eastAsia="zh-CN"/>
+              </w:rPr>
+              <w:t>Hypercortisolism</w:t>
+            </w:r>
+            <w:proofErr w:type="spellEnd"/>
+          </w:p>
+        </w:tc>
+        <w:tc>
+          <w:tcPr>
+            <w:tcW w:w="5165" w:type="dxa"/>
+            <w:tcBorders>
+              <w:top w:val="nil"/>
+              <w:left w:val="nil"/>
+              <w:bottom w:val="nil"/>
+              <w:right w:val="nil"/>
+            </w:tcBorders>
+            <w:shd w:val="clear" w:color="auto" w:fill="auto"/>
+            <w:noWrap/>
+            <w:vAlign w:val="bottom"/>
+            <w:hideMark/>
+          </w:tcPr>
+          <w:p>
+            <w:pPr>
+              <w:spacing w:after="0" w:line="240" w:lineRule="auto"/>
+              <w:rPr>
+                <w:rFonts w:ascii="Calibri" w:eastAsia="Times New Roman" w:hAnsi="Calibri" w:cs="Calibri"/>
+                <w:color w:val="000000"/>
+                <w:lang w:eastAsia="zh-CN"/>
+              </w:rPr>
+            </w:pPr>
+            <w:proofErr w:type="spellStart"/>
+            <w:r>
+              <w:rPr>
+                <w:rFonts w:ascii="Calibri" w:eastAsia="Times New Roman" w:hAnsi="Calibri" w:cs="Calibri"/>
+                <w:color w:val="000000"/>
+                <w:lang w:eastAsia="zh-CN"/>
+              </w:rPr>
+              <w:t>Hyperandrogenization</w:t>
+            </w:r>
+            <w:proofErr w:type="spellEnd"/>
+            <w:r>
+              <w:rPr>
+                <w:rFonts w:ascii="Calibri" w:eastAsia="Times New Roman" w:hAnsi="Calibri" w:cs="Calibri"/>
+                <w:color w:val="000000"/>
+                <w:lang w:eastAsia="zh-CN"/>
+              </w:rPr>
+              <w:t xml:space="preserve"> syndrome</w:t>
+            </w:r>
+          </w:p>
+        </w:tc>
+      </w:tr>
+      <w:tr>
+        <w:trPr>
+          <w:trHeight w:val="300"/>
+        </w:trPr>
+        <w:tc>
+          <w:tcPr>
+            <w:tcW w:w="4120" w:type="dxa"/>
+            <w:tcBorders>
+              <w:top w:val="nil"/>
+              <w:left w:val="nil"/>
+              <w:bottom w:val="nil"/>
+              <w:right w:val="nil"/>
+            </w:tcBorders>
+            <w:shd w:val="clear" w:color="auto" w:fill="auto"/>
+            <w:noWrap/>
+            <w:vAlign w:val="bottom"/>
+            <w:hideMark/>
+          </w:tcPr>
+          <w:p>
+            <w:pPr>
+              <w:spacing w:after="0" w:line="240" w:lineRule="auto"/>
+              <w:rPr>
+                <w:rFonts w:ascii="Calibri" w:eastAsia="Times New Roman" w:hAnsi="Calibri" w:cs="Calibri"/>
+                <w:color w:val="000000"/>
+                <w:lang w:eastAsia="zh-CN"/>
+              </w:rPr>
+            </w:pPr>
+            <w:r>
+              <w:rPr>
+                <w:rFonts w:ascii="Calibri" w:eastAsia="Times New Roman" w:hAnsi="Calibri" w:cs="Calibri"/>
+                <w:color w:val="000000"/>
+                <w:lang w:eastAsia="zh-CN"/>
+              </w:rPr>
+              <w:t>Polycystic ovaries</w:t>
+            </w:r>
+          </w:p>
+        </w:tc>
+        <w:tc>
+          <w:tcPr>
+            <w:tcW w:w="5165" w:type="dxa"/>
+            <w:tcBorders>
+              <w:top w:val="nil"/>
+              <w:left w:val="nil"/>
+              <w:bottom w:val="nil"/>
+              <w:right w:val="nil"/>
+            </w:tcBorders>
+            <w:shd w:val="clear" w:color="auto" w:fill="auto"/>
+            <w:noWrap/>
+            <w:vAlign w:val="bottom"/>
+            <w:hideMark/>
+          </w:tcPr>
+          <w:p>
+            <w:pPr>
+              <w:spacing w:after="0" w:line="240" w:lineRule="auto"/>
+              <w:rPr>
+                <w:rFonts w:ascii="Calibri" w:eastAsia="Times New Roman" w:hAnsi="Calibri" w:cs="Calibri"/>
+                <w:color w:val="000000"/>
+                <w:lang w:eastAsia="zh-CN"/>
+              </w:rPr>
+            </w:pPr>
+            <w:r>
+              <w:rPr>
+                <w:rFonts w:ascii="Calibri" w:eastAsia="Times New Roman" w:hAnsi="Calibri" w:cs="Calibri"/>
+                <w:color w:val="000000"/>
+                <w:lang w:eastAsia="zh-CN"/>
+              </w:rPr>
+              <w:t>Deformity of foot</w:t>
+            </w:r>
+          </w:p>
+        </w:tc>
+      </w:tr>
+      <w:tr>
+        <w:trPr>
+          <w:trHeight w:val="300"/>
+        </w:trPr>
+        <w:tc>
+          <w:tcPr>
+            <w:tcW w:w="4120" w:type="dxa"/>
+            <w:tcBorders>
+              <w:top w:val="nil"/>
+              <w:left w:val="nil"/>
+              <w:bottom w:val="nil"/>
+              <w:right w:val="nil"/>
+            </w:tcBorders>
+            <w:shd w:val="clear" w:color="auto" w:fill="auto"/>
+            <w:noWrap/>
+            <w:vAlign w:val="bottom"/>
+            <w:hideMark/>
+          </w:tcPr>
+          <w:p>
+            <w:pPr>
+              <w:spacing w:after="0" w:line="240" w:lineRule="auto"/>
+              <w:rPr>
+                <w:rFonts w:ascii="Calibri" w:eastAsia="Times New Roman" w:hAnsi="Calibri" w:cs="Calibri"/>
+                <w:color w:val="000000"/>
+                <w:lang w:eastAsia="zh-CN"/>
+              </w:rPr>
+            </w:pPr>
+            <w:proofErr w:type="spellStart"/>
+            <w:r>
+              <w:rPr>
+                <w:rFonts w:ascii="Calibri" w:eastAsia="Times New Roman" w:hAnsi="Calibri" w:cs="Calibri"/>
+                <w:color w:val="000000"/>
+                <w:lang w:eastAsia="zh-CN"/>
+              </w:rPr>
+              <w:t>Condyloma</w:t>
+            </w:r>
+            <w:proofErr w:type="spellEnd"/>
+            <w:r>
+              <w:rPr>
+                <w:rFonts w:ascii="Calibri" w:eastAsia="Times New Roman" w:hAnsi="Calibri" w:cs="Calibri"/>
+                <w:color w:val="000000"/>
+                <w:lang w:eastAsia="zh-CN"/>
+              </w:rPr>
+              <w:t xml:space="preserve"> </w:t>
+            </w:r>
+            <w:proofErr w:type="spellStart"/>
+            <w:r>
+              <w:rPr>
+                <w:rFonts w:ascii="Calibri" w:eastAsia="Times New Roman" w:hAnsi="Calibri" w:cs="Calibri"/>
+                <w:color w:val="000000"/>
+                <w:lang w:eastAsia="zh-CN"/>
+              </w:rPr>
+              <w:t>acuminatum</w:t>
+            </w:r>
+            <w:proofErr w:type="spellEnd"/>
+          </w:p>
+        </w:tc>
+        <w:tc>
+          <w:tcPr>
+            <w:tcW w:w="5165" w:type="dxa"/>
+            <w:tcBorders>
+              <w:top w:val="nil"/>
+              <w:left w:val="nil"/>
+              <w:bottom w:val="nil"/>
+              <w:right w:val="nil"/>
+            </w:tcBorders>
+            <w:shd w:val="clear" w:color="auto" w:fill="auto"/>
+            <w:noWrap/>
+            <w:vAlign w:val="bottom"/>
+            <w:hideMark/>
+          </w:tcPr>
+          <w:p>
+            <w:pPr>
+              <w:spacing w:after="0" w:line="240" w:lineRule="auto"/>
+              <w:rPr>
+                <w:rFonts w:ascii="Calibri" w:eastAsia="Times New Roman" w:hAnsi="Calibri" w:cs="Calibri"/>
+                <w:color w:val="000000"/>
+                <w:lang w:eastAsia="zh-CN"/>
+              </w:rPr>
+            </w:pPr>
+            <w:r>
+              <w:rPr>
+                <w:rFonts w:ascii="Calibri" w:eastAsia="Times New Roman" w:hAnsi="Calibri" w:cs="Calibri"/>
+                <w:color w:val="000000"/>
+                <w:lang w:eastAsia="zh-CN"/>
+              </w:rPr>
+              <w:t>Disability</w:t>
+            </w:r>
+          </w:p>
+        </w:tc>
+      </w:tr>
+      <w:tr>
+        <w:trPr>
+          <w:trHeight w:val="300"/>
+        </w:trPr>
+        <w:tc>
+          <w:tcPr>
+            <w:tcW w:w="4120" w:type="dxa"/>
+            <w:tcBorders>
+              <w:top w:val="nil"/>
+              <w:left w:val="nil"/>
+              <w:bottom w:val="nil"/>
+              <w:right w:val="nil"/>
+            </w:tcBorders>
+            <w:shd w:val="clear" w:color="auto" w:fill="auto"/>
+            <w:noWrap/>
+            <w:vAlign w:val="bottom"/>
+            <w:hideMark/>
+          </w:tcPr>
+          <w:p>
+            <w:pPr>
+              <w:spacing w:after="0" w:line="240" w:lineRule="auto"/>
+              <w:rPr>
+                <w:rFonts w:ascii="Calibri" w:eastAsia="Times New Roman" w:hAnsi="Calibri" w:cs="Calibri"/>
+                <w:color w:val="000000"/>
+                <w:lang w:eastAsia="zh-CN"/>
+              </w:rPr>
+            </w:pPr>
+            <w:r>
+              <w:rPr>
+                <w:rFonts w:ascii="Calibri" w:eastAsia="Times New Roman" w:hAnsi="Calibri" w:cs="Calibri"/>
+                <w:color w:val="000000"/>
+                <w:lang w:eastAsia="zh-CN"/>
+              </w:rPr>
+              <w:t>Viral pneumonia</w:t>
+            </w:r>
+          </w:p>
+        </w:tc>
+        <w:tc>
+          <w:tcPr>
+            <w:tcW w:w="5165" w:type="dxa"/>
+            <w:tcBorders>
+              <w:top w:val="nil"/>
+              <w:left w:val="nil"/>
+              <w:bottom w:val="nil"/>
+              <w:right w:val="nil"/>
+            </w:tcBorders>
+            <w:shd w:val="clear" w:color="auto" w:fill="auto"/>
+            <w:noWrap/>
+            <w:vAlign w:val="bottom"/>
+            <w:hideMark/>
+          </w:tcPr>
+          <w:p>
+            <w:pPr>
+              <w:spacing w:after="0" w:line="240" w:lineRule="auto"/>
+              <w:rPr>
+                <w:rFonts w:ascii="Calibri" w:eastAsia="Times New Roman" w:hAnsi="Calibri" w:cs="Calibri"/>
+                <w:color w:val="000000"/>
+                <w:lang w:eastAsia="zh-CN"/>
+              </w:rPr>
+            </w:pPr>
+            <w:r>
+              <w:rPr>
+                <w:rFonts w:ascii="Calibri" w:eastAsia="Times New Roman" w:hAnsi="Calibri" w:cs="Calibri"/>
+                <w:color w:val="000000"/>
+                <w:lang w:eastAsia="zh-CN"/>
+              </w:rPr>
+              <w:t>Diabetic coma with ketoacidosis</w:t>
+            </w:r>
+          </w:p>
+        </w:tc>
+      </w:tr>
+      <w:tr>
+        <w:trPr>
+          <w:trHeight w:val="300"/>
+        </w:trPr>
+        <w:tc>
+          <w:tcPr>
+            <w:tcW w:w="4120" w:type="dxa"/>
+            <w:tcBorders>
+              <w:top w:val="nil"/>
+              <w:left w:val="nil"/>
+              <w:bottom w:val="nil"/>
+              <w:right w:val="nil"/>
+            </w:tcBorders>
+            <w:shd w:val="clear" w:color="auto" w:fill="auto"/>
+            <w:noWrap/>
+            <w:vAlign w:val="bottom"/>
+            <w:hideMark/>
+          </w:tcPr>
+          <w:p>
+            <w:pPr>
+              <w:spacing w:after="0" w:line="240" w:lineRule="auto"/>
+              <w:rPr>
+                <w:rFonts w:ascii="Calibri" w:eastAsia="Times New Roman" w:hAnsi="Calibri" w:cs="Calibri"/>
+                <w:color w:val="000000"/>
+                <w:lang w:eastAsia="zh-CN"/>
+              </w:rPr>
+            </w:pPr>
+            <w:proofErr w:type="spellStart"/>
+            <w:r>
+              <w:rPr>
+                <w:rFonts w:ascii="Calibri" w:eastAsia="Times New Roman" w:hAnsi="Calibri" w:cs="Calibri"/>
+                <w:color w:val="000000"/>
+                <w:lang w:eastAsia="zh-CN"/>
+              </w:rPr>
+              <w:t>Renovascular</w:t>
+            </w:r>
+            <w:proofErr w:type="spellEnd"/>
+            <w:r>
+              <w:rPr>
+                <w:rFonts w:ascii="Calibri" w:eastAsia="Times New Roman" w:hAnsi="Calibri" w:cs="Calibri"/>
+                <w:color w:val="000000"/>
+                <w:lang w:eastAsia="zh-CN"/>
+              </w:rPr>
+              <w:t xml:space="preserve"> hypertension</w:t>
+            </w:r>
+          </w:p>
+        </w:tc>
+        <w:tc>
+          <w:tcPr>
+            <w:tcW w:w="5165" w:type="dxa"/>
+            <w:tcBorders>
+              <w:top w:val="nil"/>
+              <w:left w:val="nil"/>
+              <w:bottom w:val="nil"/>
+              <w:right w:val="nil"/>
+            </w:tcBorders>
+            <w:shd w:val="clear" w:color="auto" w:fill="auto"/>
+            <w:noWrap/>
+            <w:vAlign w:val="bottom"/>
+            <w:hideMark/>
+          </w:tcPr>
+          <w:p>
+            <w:pPr>
+              <w:spacing w:after="0" w:line="240" w:lineRule="auto"/>
+              <w:rPr>
+                <w:rFonts w:ascii="Calibri" w:eastAsia="Times New Roman" w:hAnsi="Calibri" w:cs="Calibri"/>
+                <w:color w:val="000000"/>
+                <w:lang w:eastAsia="zh-CN"/>
+              </w:rPr>
+            </w:pPr>
+            <w:r>
+              <w:rPr>
+                <w:rFonts w:ascii="Calibri" w:eastAsia="Times New Roman" w:hAnsi="Calibri" w:cs="Calibri"/>
+                <w:color w:val="000000"/>
+                <w:lang w:eastAsia="zh-CN"/>
+              </w:rPr>
+              <w:t>Malignant tumor of breast</w:t>
+            </w:r>
+          </w:p>
+        </w:tc>
+      </w:tr>
+      <w:tr>
+        <w:trPr>
+          <w:trHeight w:val="300"/>
+        </w:trPr>
+        <w:tc>
+          <w:tcPr>
+            <w:tcW w:w="4120" w:type="dxa"/>
+            <w:tcBorders>
+              <w:top w:val="nil"/>
+              <w:left w:val="nil"/>
+              <w:bottom w:val="nil"/>
+              <w:right w:val="nil"/>
+            </w:tcBorders>
+            <w:shd w:val="clear" w:color="auto" w:fill="auto"/>
+            <w:noWrap/>
+            <w:vAlign w:val="bottom"/>
+            <w:hideMark/>
+          </w:tcPr>
+          <w:p>
+            <w:pPr>
+              <w:spacing w:after="0" w:line="240" w:lineRule="auto"/>
+              <w:rPr>
+                <w:rFonts w:ascii="Calibri" w:eastAsia="Times New Roman" w:hAnsi="Calibri" w:cs="Calibri"/>
+                <w:color w:val="000000"/>
+                <w:lang w:eastAsia="zh-CN"/>
+              </w:rPr>
+            </w:pPr>
+            <w:proofErr w:type="spellStart"/>
+            <w:r>
+              <w:rPr>
+                <w:rFonts w:ascii="Calibri" w:eastAsia="Times New Roman" w:hAnsi="Calibri" w:cs="Calibri"/>
+                <w:color w:val="000000"/>
+                <w:lang w:eastAsia="zh-CN"/>
+              </w:rPr>
+              <w:t>Otorrhea</w:t>
+            </w:r>
+            <w:proofErr w:type="spellEnd"/>
+          </w:p>
+        </w:tc>
+        <w:tc>
+          <w:tcPr>
+            <w:tcW w:w="5165" w:type="dxa"/>
+            <w:tcBorders>
+              <w:top w:val="nil"/>
+              <w:left w:val="nil"/>
+              <w:bottom w:val="nil"/>
+              <w:right w:val="nil"/>
+            </w:tcBorders>
+            <w:shd w:val="clear" w:color="auto" w:fill="auto"/>
+            <w:noWrap/>
+            <w:vAlign w:val="bottom"/>
+            <w:hideMark/>
+          </w:tcPr>
+          <w:p>
+            <w:pPr>
+              <w:spacing w:after="0" w:line="240" w:lineRule="auto"/>
+              <w:rPr>
+                <w:rFonts w:ascii="Calibri" w:eastAsia="Times New Roman" w:hAnsi="Calibri" w:cs="Calibri"/>
+                <w:color w:val="000000"/>
+                <w:lang w:eastAsia="zh-CN"/>
+              </w:rPr>
+            </w:pPr>
+            <w:r>
+              <w:rPr>
+                <w:rFonts w:ascii="Calibri" w:eastAsia="Times New Roman" w:hAnsi="Calibri" w:cs="Calibri"/>
+                <w:color w:val="000000"/>
+                <w:lang w:eastAsia="zh-CN"/>
+              </w:rPr>
+              <w:t>Disease due to Papilloma virus</w:t>
+            </w:r>
+          </w:p>
+        </w:tc>
+      </w:tr>
+      <w:tr>
+        <w:trPr>
+          <w:trHeight w:val="300"/>
+        </w:trPr>
+        <w:tc>
+          <w:tcPr>
+            <w:tcW w:w="4120" w:type="dxa"/>
+            <w:tcBorders>
+              <w:top w:val="nil"/>
+              <w:left w:val="nil"/>
+              <w:bottom w:val="nil"/>
+              <w:right w:val="nil"/>
+            </w:tcBorders>
+            <w:shd w:val="clear" w:color="auto" w:fill="auto"/>
+            <w:noWrap/>
+            <w:vAlign w:val="bottom"/>
+            <w:hideMark/>
+          </w:tcPr>
+          <w:p>
+            <w:pPr>
+              <w:spacing w:after="0" w:line="240" w:lineRule="auto"/>
+              <w:rPr>
+                <w:rFonts w:ascii="Calibri" w:eastAsia="Times New Roman" w:hAnsi="Calibri" w:cs="Calibri"/>
+                <w:color w:val="000000"/>
+                <w:lang w:eastAsia="zh-CN"/>
+              </w:rPr>
+            </w:pPr>
+            <w:r>
+              <w:rPr>
+                <w:rFonts w:ascii="Calibri" w:eastAsia="Times New Roman" w:hAnsi="Calibri" w:cs="Calibri"/>
+                <w:color w:val="000000"/>
+                <w:lang w:eastAsia="zh-CN"/>
+              </w:rPr>
+              <w:t>Abnormal reflex</w:t>
+            </w:r>
+          </w:p>
+        </w:tc>
+        <w:tc>
+          <w:tcPr>
+            <w:tcW w:w="5165" w:type="dxa"/>
+            <w:tcBorders>
+              <w:top w:val="nil"/>
+              <w:left w:val="nil"/>
+              <w:bottom w:val="nil"/>
+              <w:right w:val="nil"/>
+            </w:tcBorders>
+            <w:shd w:val="clear" w:color="auto" w:fill="auto"/>
+            <w:noWrap/>
+            <w:vAlign w:val="bottom"/>
+            <w:hideMark/>
+          </w:tcPr>
+          <w:p>
+            <w:pPr>
+              <w:spacing w:after="0" w:line="240" w:lineRule="auto"/>
+              <w:rPr>
+                <w:rFonts w:ascii="Calibri" w:eastAsia="Times New Roman" w:hAnsi="Calibri" w:cs="Calibri"/>
+                <w:color w:val="000000"/>
+                <w:lang w:eastAsia="zh-CN"/>
+              </w:rPr>
+            </w:pPr>
+            <w:r>
+              <w:rPr>
+                <w:rFonts w:ascii="Calibri" w:eastAsia="Times New Roman" w:hAnsi="Calibri" w:cs="Calibri"/>
+                <w:color w:val="000000"/>
+                <w:lang w:eastAsia="zh-CN"/>
+              </w:rPr>
+              <w:t>Post-traumatic wound infection</w:t>
+            </w:r>
+          </w:p>
+        </w:tc>
+      </w:tr>
+      <w:tr>
+        <w:trPr>
+          <w:trHeight w:val="300"/>
+        </w:trPr>
+        <w:tc>
+          <w:tcPr>
+            <w:tcW w:w="4120" w:type="dxa"/>
+            <w:tcBorders>
+              <w:top w:val="nil"/>
+              <w:left w:val="nil"/>
+              <w:bottom w:val="nil"/>
+              <w:right w:val="nil"/>
+            </w:tcBorders>
+            <w:shd w:val="clear" w:color="auto" w:fill="auto"/>
+            <w:noWrap/>
+            <w:vAlign w:val="bottom"/>
+            <w:hideMark/>
+          </w:tcPr>
+          <w:p>
+            <w:pPr>
+              <w:spacing w:after="0" w:line="240" w:lineRule="auto"/>
+              <w:rPr>
+                <w:rFonts w:ascii="Calibri" w:eastAsia="Times New Roman" w:hAnsi="Calibri" w:cs="Calibri"/>
+                <w:color w:val="000000"/>
+                <w:lang w:eastAsia="zh-CN"/>
+              </w:rPr>
+            </w:pPr>
+            <w:r>
+              <w:rPr>
+                <w:rFonts w:ascii="Calibri" w:eastAsia="Times New Roman" w:hAnsi="Calibri" w:cs="Calibri"/>
+                <w:color w:val="000000"/>
+                <w:lang w:eastAsia="zh-CN"/>
+              </w:rPr>
+              <w:t>Deficiency of macronutrients</w:t>
+            </w:r>
+          </w:p>
+        </w:tc>
+        <w:tc>
+          <w:tcPr>
+            <w:tcW w:w="5165" w:type="dxa"/>
+            <w:tcBorders>
+              <w:top w:val="nil"/>
+              <w:left w:val="nil"/>
+              <w:bottom w:val="nil"/>
+              <w:right w:val="nil"/>
+            </w:tcBorders>
+            <w:shd w:val="clear" w:color="auto" w:fill="auto"/>
+            <w:noWrap/>
+            <w:vAlign w:val="bottom"/>
+            <w:hideMark/>
+          </w:tcPr>
+          <w:p>
+            <w:pPr>
+              <w:spacing w:after="0" w:line="240" w:lineRule="auto"/>
+              <w:rPr>
+                <w:rFonts w:ascii="Calibri" w:eastAsia="Times New Roman" w:hAnsi="Calibri" w:cs="Calibri"/>
+                <w:color w:val="000000"/>
+                <w:lang w:eastAsia="zh-CN"/>
+              </w:rPr>
+            </w:pPr>
+            <w:r>
+              <w:rPr>
+                <w:rFonts w:ascii="Calibri" w:eastAsia="Times New Roman" w:hAnsi="Calibri" w:cs="Calibri"/>
+                <w:color w:val="000000"/>
+                <w:lang w:eastAsia="zh-CN"/>
+              </w:rPr>
+              <w:t>Polyp of large intestine</w:t>
+            </w:r>
+          </w:p>
+        </w:tc>
+      </w:tr>
+      <w:tr>
+        <w:trPr>
+          <w:trHeight w:val="300"/>
+        </w:trPr>
+        <w:tc>
+          <w:tcPr>
+            <w:tcW w:w="4120" w:type="dxa"/>
+            <w:tcBorders>
+              <w:top w:val="nil"/>
+              <w:left w:val="nil"/>
+              <w:bottom w:val="nil"/>
+              <w:right w:val="nil"/>
+            </w:tcBorders>
+            <w:shd w:val="clear" w:color="auto" w:fill="auto"/>
+            <w:noWrap/>
+            <w:vAlign w:val="bottom"/>
+            <w:hideMark/>
+          </w:tcPr>
+          <w:p>
+            <w:pPr>
+              <w:spacing w:after="0" w:line="240" w:lineRule="auto"/>
+              <w:rPr>
+                <w:rFonts w:ascii="Calibri" w:eastAsia="Times New Roman" w:hAnsi="Calibri" w:cs="Calibri"/>
+                <w:color w:val="000000"/>
+                <w:lang w:eastAsia="zh-CN"/>
+              </w:rPr>
+            </w:pPr>
+            <w:r>
+              <w:rPr>
+                <w:rFonts w:ascii="Calibri" w:eastAsia="Times New Roman" w:hAnsi="Calibri" w:cs="Calibri"/>
+                <w:color w:val="000000"/>
+                <w:lang w:eastAsia="zh-CN"/>
+              </w:rPr>
+              <w:t>Premature ejaculation</w:t>
+            </w:r>
+          </w:p>
+        </w:tc>
+        <w:tc>
+          <w:tcPr>
+            <w:tcW w:w="5165" w:type="dxa"/>
+            <w:tcBorders>
+              <w:top w:val="nil"/>
+              <w:left w:val="nil"/>
+              <w:bottom w:val="nil"/>
+              <w:right w:val="nil"/>
+            </w:tcBorders>
+            <w:shd w:val="clear" w:color="auto" w:fill="auto"/>
+            <w:noWrap/>
+            <w:vAlign w:val="bottom"/>
+            <w:hideMark/>
+          </w:tcPr>
+          <w:p>
+            <w:pPr>
+              <w:spacing w:after="0" w:line="240" w:lineRule="auto"/>
+              <w:rPr>
+                <w:rFonts w:ascii="Calibri" w:eastAsia="Times New Roman" w:hAnsi="Calibri" w:cs="Calibri"/>
+                <w:color w:val="000000"/>
+                <w:lang w:eastAsia="zh-CN"/>
+              </w:rPr>
+            </w:pPr>
+            <w:r>
+              <w:rPr>
+                <w:rFonts w:ascii="Calibri" w:eastAsia="Times New Roman" w:hAnsi="Calibri" w:cs="Calibri"/>
+                <w:color w:val="000000"/>
+                <w:lang w:eastAsia="zh-CN"/>
+              </w:rPr>
+              <w:t>Murmur</w:t>
+            </w:r>
+          </w:p>
+        </w:tc>
+      </w:tr>
+      <w:tr>
+        <w:trPr>
+          <w:trHeight w:val="300"/>
+        </w:trPr>
+        <w:tc>
+          <w:tcPr>
+            <w:tcW w:w="4120" w:type="dxa"/>
+            <w:tcBorders>
+              <w:top w:val="nil"/>
+              <w:left w:val="nil"/>
+              <w:bottom w:val="nil"/>
+              <w:right w:val="nil"/>
+            </w:tcBorders>
+            <w:shd w:val="clear" w:color="auto" w:fill="auto"/>
+            <w:noWrap/>
+            <w:vAlign w:val="bottom"/>
+            <w:hideMark/>
+          </w:tcPr>
+          <w:p>
+            <w:pPr>
+              <w:spacing w:after="0" w:line="240" w:lineRule="auto"/>
+              <w:rPr>
+                <w:rFonts w:ascii="Calibri" w:eastAsia="Times New Roman" w:hAnsi="Calibri" w:cs="Calibri"/>
+                <w:color w:val="000000"/>
+                <w:lang w:eastAsia="zh-CN"/>
+              </w:rPr>
+            </w:pPr>
+            <w:r>
+              <w:rPr>
+                <w:rFonts w:ascii="Calibri" w:eastAsia="Times New Roman" w:hAnsi="Calibri" w:cs="Calibri"/>
+                <w:color w:val="000000"/>
+                <w:lang w:eastAsia="zh-CN"/>
+              </w:rPr>
+              <w:t>Toxic effect of alcohol</w:t>
+            </w:r>
+          </w:p>
+        </w:tc>
+        <w:tc>
+          <w:tcPr>
+            <w:tcW w:w="5165" w:type="dxa"/>
+            <w:tcBorders>
+              <w:top w:val="nil"/>
+              <w:left w:val="nil"/>
+              <w:bottom w:val="nil"/>
+              <w:right w:val="nil"/>
+            </w:tcBorders>
+            <w:shd w:val="clear" w:color="auto" w:fill="auto"/>
+            <w:noWrap/>
+            <w:vAlign w:val="bottom"/>
+            <w:hideMark/>
+          </w:tcPr>
+          <w:p>
+            <w:pPr>
+              <w:spacing w:after="0" w:line="240" w:lineRule="auto"/>
+              <w:rPr>
+                <w:rFonts w:ascii="Calibri" w:eastAsia="Times New Roman" w:hAnsi="Calibri" w:cs="Calibri"/>
+                <w:color w:val="000000"/>
+                <w:lang w:eastAsia="zh-CN"/>
+              </w:rPr>
+            </w:pPr>
+            <w:r>
+              <w:rPr>
+                <w:rFonts w:ascii="Calibri" w:eastAsia="Times New Roman" w:hAnsi="Calibri" w:cs="Calibri"/>
+                <w:color w:val="000000"/>
+                <w:lang w:eastAsia="zh-CN"/>
+              </w:rPr>
+              <w:t>Pulmonic valve stenosis</w:t>
+            </w:r>
+          </w:p>
+        </w:tc>
+      </w:tr>
+      <w:tr>
+        <w:trPr>
+          <w:trHeight w:val="300"/>
+        </w:trPr>
+        <w:tc>
+          <w:tcPr>
+            <w:tcW w:w="4120" w:type="dxa"/>
+            <w:tcBorders>
+              <w:top w:val="nil"/>
+              <w:left w:val="nil"/>
+              <w:bottom w:val="nil"/>
+              <w:right w:val="nil"/>
+            </w:tcBorders>
+            <w:shd w:val="clear" w:color="auto" w:fill="auto"/>
+            <w:noWrap/>
+            <w:vAlign w:val="bottom"/>
+            <w:hideMark/>
+          </w:tcPr>
+          <w:p>
+            <w:pPr>
+              <w:spacing w:after="0" w:line="240" w:lineRule="auto"/>
+              <w:rPr>
+                <w:rFonts w:ascii="Calibri" w:eastAsia="Times New Roman" w:hAnsi="Calibri" w:cs="Calibri"/>
+                <w:color w:val="000000"/>
+                <w:lang w:eastAsia="zh-CN"/>
+              </w:rPr>
+            </w:pPr>
+            <w:r>
+              <w:rPr>
+                <w:rFonts w:ascii="Calibri" w:eastAsia="Times New Roman" w:hAnsi="Calibri" w:cs="Calibri"/>
+                <w:color w:val="000000"/>
+                <w:lang w:eastAsia="zh-CN"/>
+              </w:rPr>
+              <w:t>Respiratory syncytial virus infection</w:t>
+            </w:r>
+          </w:p>
+        </w:tc>
+        <w:tc>
+          <w:tcPr>
+            <w:tcW w:w="5165" w:type="dxa"/>
+            <w:tcBorders>
+              <w:top w:val="nil"/>
+              <w:left w:val="nil"/>
+              <w:bottom w:val="nil"/>
+              <w:right w:val="nil"/>
+            </w:tcBorders>
+            <w:shd w:val="clear" w:color="auto" w:fill="auto"/>
+            <w:noWrap/>
+            <w:vAlign w:val="bottom"/>
+            <w:hideMark/>
+          </w:tcPr>
+          <w:p>
+            <w:pPr>
+              <w:spacing w:after="0" w:line="240" w:lineRule="auto"/>
+              <w:rPr>
+                <w:rFonts w:ascii="Calibri" w:eastAsia="Times New Roman" w:hAnsi="Calibri" w:cs="Calibri"/>
+                <w:color w:val="000000"/>
+                <w:lang w:eastAsia="zh-CN"/>
+              </w:rPr>
+            </w:pPr>
+            <w:r>
+              <w:rPr>
+                <w:rFonts w:ascii="Calibri" w:eastAsia="Times New Roman" w:hAnsi="Calibri" w:cs="Calibri"/>
+                <w:color w:val="000000"/>
+                <w:lang w:eastAsia="zh-CN"/>
+              </w:rPr>
+              <w:t>Viral hepatitis, type A</w:t>
+            </w:r>
+          </w:p>
+        </w:tc>
+      </w:tr>
+      <w:tr>
+        <w:trPr>
+          <w:trHeight w:val="300"/>
+        </w:trPr>
+        <w:tc>
+          <w:tcPr>
+            <w:tcW w:w="4120" w:type="dxa"/>
+            <w:tcBorders>
+              <w:top w:val="nil"/>
+              <w:left w:val="nil"/>
+              <w:bottom w:val="nil"/>
+              <w:right w:val="nil"/>
+            </w:tcBorders>
+            <w:shd w:val="clear" w:color="auto" w:fill="auto"/>
+            <w:noWrap/>
+            <w:vAlign w:val="bottom"/>
+            <w:hideMark/>
+          </w:tcPr>
+          <w:p>
+            <w:pPr>
+              <w:spacing w:after="0" w:line="240" w:lineRule="auto"/>
+              <w:rPr>
+                <w:rFonts w:ascii="Calibri" w:eastAsia="Times New Roman" w:hAnsi="Calibri" w:cs="Calibri"/>
+                <w:color w:val="000000"/>
+                <w:lang w:eastAsia="zh-CN"/>
+              </w:rPr>
+            </w:pPr>
+            <w:r>
+              <w:rPr>
+                <w:rFonts w:ascii="Calibri" w:eastAsia="Times New Roman" w:hAnsi="Calibri" w:cs="Calibri"/>
+                <w:color w:val="000000"/>
+                <w:lang w:eastAsia="zh-CN"/>
+              </w:rPr>
+              <w:t>Failure to thrive</w:t>
+            </w:r>
+          </w:p>
+        </w:tc>
+        <w:tc>
+          <w:tcPr>
+            <w:tcW w:w="5165" w:type="dxa"/>
+            <w:tcBorders>
+              <w:top w:val="nil"/>
+              <w:left w:val="nil"/>
+              <w:bottom w:val="nil"/>
+              <w:right w:val="nil"/>
+            </w:tcBorders>
+            <w:shd w:val="clear" w:color="auto" w:fill="auto"/>
+            <w:noWrap/>
+            <w:vAlign w:val="bottom"/>
+            <w:hideMark/>
+          </w:tcPr>
+          <w:p>
+            <w:pPr>
+              <w:spacing w:after="0" w:line="240" w:lineRule="auto"/>
+              <w:rPr>
+                <w:rFonts w:ascii="Calibri" w:eastAsia="Times New Roman" w:hAnsi="Calibri" w:cs="Calibri"/>
+                <w:color w:val="000000"/>
+                <w:lang w:eastAsia="zh-CN"/>
+              </w:rPr>
+            </w:pPr>
+            <w:r>
+              <w:rPr>
+                <w:rFonts w:ascii="Calibri" w:eastAsia="Times New Roman" w:hAnsi="Calibri" w:cs="Calibri"/>
+                <w:color w:val="000000"/>
+                <w:lang w:eastAsia="zh-CN"/>
+              </w:rPr>
+              <w:t>Neurogenic dysfunction of the urinary bladder</w:t>
+            </w:r>
+          </w:p>
+        </w:tc>
+      </w:tr>
+      <w:tr>
+        <w:trPr>
+          <w:trHeight w:val="300"/>
+        </w:trPr>
+        <w:tc>
+          <w:tcPr>
+            <w:tcW w:w="4120" w:type="dxa"/>
+            <w:tcBorders>
+              <w:top w:val="nil"/>
+              <w:left w:val="nil"/>
+              <w:bottom w:val="nil"/>
+              <w:right w:val="nil"/>
+            </w:tcBorders>
+            <w:shd w:val="clear" w:color="auto" w:fill="auto"/>
+            <w:noWrap/>
+            <w:vAlign w:val="bottom"/>
+            <w:hideMark/>
+          </w:tcPr>
+          <w:p>
+            <w:pPr>
+              <w:spacing w:after="0" w:line="240" w:lineRule="auto"/>
+              <w:rPr>
+                <w:rFonts w:ascii="Calibri" w:eastAsia="Times New Roman" w:hAnsi="Calibri" w:cs="Calibri"/>
+                <w:color w:val="000000"/>
+                <w:lang w:eastAsia="zh-CN"/>
+              </w:rPr>
+            </w:pPr>
+            <w:r>
+              <w:rPr>
+                <w:rFonts w:ascii="Calibri" w:eastAsia="Times New Roman" w:hAnsi="Calibri" w:cs="Calibri"/>
+                <w:color w:val="000000"/>
+                <w:lang w:eastAsia="zh-CN"/>
+              </w:rPr>
+              <w:t>Hypersomnia</w:t>
+            </w:r>
+          </w:p>
+        </w:tc>
+        <w:tc>
+          <w:tcPr>
+            <w:tcW w:w="5165" w:type="dxa"/>
+            <w:tcBorders>
+              <w:top w:val="nil"/>
+              <w:left w:val="nil"/>
+              <w:bottom w:val="nil"/>
+              <w:right w:val="nil"/>
+            </w:tcBorders>
+            <w:shd w:val="clear" w:color="auto" w:fill="auto"/>
+            <w:noWrap/>
+            <w:vAlign w:val="bottom"/>
+            <w:hideMark/>
+          </w:tcPr>
+          <w:p>
+            <w:pPr>
+              <w:spacing w:after="0" w:line="240" w:lineRule="auto"/>
+              <w:rPr>
+                <w:rFonts w:ascii="Calibri" w:eastAsia="Times New Roman" w:hAnsi="Calibri" w:cs="Calibri"/>
+                <w:color w:val="000000"/>
+                <w:lang w:eastAsia="zh-CN"/>
+              </w:rPr>
+            </w:pPr>
+            <w:r>
+              <w:rPr>
+                <w:rFonts w:ascii="Calibri" w:eastAsia="Times New Roman" w:hAnsi="Calibri" w:cs="Calibri"/>
+                <w:color w:val="000000"/>
+                <w:lang w:eastAsia="zh-CN"/>
+              </w:rPr>
+              <w:t>Pupillary disorder</w:t>
+            </w:r>
+          </w:p>
+        </w:tc>
+      </w:tr>
+      <w:tr>
+        <w:trPr>
+          <w:trHeight w:val="300"/>
+        </w:trPr>
+        <w:tc>
+          <w:tcPr>
+            <w:tcW w:w="4120" w:type="dxa"/>
+            <w:tcBorders>
+              <w:top w:val="nil"/>
+              <w:left w:val="nil"/>
+              <w:bottom w:val="nil"/>
+              <w:right w:val="nil"/>
+            </w:tcBorders>
+            <w:shd w:val="clear" w:color="auto" w:fill="auto"/>
+            <w:noWrap/>
+            <w:vAlign w:val="bottom"/>
+            <w:hideMark/>
+          </w:tcPr>
+          <w:p>
+            <w:pPr>
+              <w:spacing w:after="0" w:line="240" w:lineRule="auto"/>
+              <w:rPr>
+                <w:rFonts w:ascii="Calibri" w:eastAsia="Times New Roman" w:hAnsi="Calibri" w:cs="Calibri"/>
+                <w:color w:val="000000"/>
+                <w:lang w:eastAsia="zh-CN"/>
+              </w:rPr>
+            </w:pPr>
+            <w:r>
+              <w:rPr>
+                <w:rFonts w:ascii="Calibri" w:eastAsia="Times New Roman" w:hAnsi="Calibri" w:cs="Calibri"/>
+                <w:color w:val="000000"/>
+                <w:lang w:eastAsia="zh-CN"/>
+              </w:rPr>
+              <w:t>Bulimia nervosa</w:t>
+            </w:r>
+          </w:p>
+        </w:tc>
+        <w:tc>
+          <w:tcPr>
+            <w:tcW w:w="5165" w:type="dxa"/>
+            <w:tcBorders>
+              <w:top w:val="nil"/>
+              <w:left w:val="nil"/>
+              <w:bottom w:val="nil"/>
+              <w:right w:val="nil"/>
+            </w:tcBorders>
+            <w:shd w:val="clear" w:color="auto" w:fill="auto"/>
+            <w:noWrap/>
+            <w:vAlign w:val="bottom"/>
+            <w:hideMark/>
+          </w:tcPr>
+          <w:p>
+            <w:pPr>
+              <w:spacing w:after="0" w:line="240" w:lineRule="auto"/>
+              <w:rPr>
+                <w:rFonts w:ascii="Calibri" w:eastAsia="Times New Roman" w:hAnsi="Calibri" w:cs="Calibri"/>
+                <w:color w:val="000000"/>
+                <w:lang w:eastAsia="zh-CN"/>
+              </w:rPr>
+            </w:pPr>
+            <w:r>
+              <w:rPr>
+                <w:rFonts w:ascii="Calibri" w:eastAsia="Times New Roman" w:hAnsi="Calibri" w:cs="Calibri"/>
+                <w:color w:val="000000"/>
+                <w:lang w:eastAsia="zh-CN"/>
+              </w:rPr>
+              <w:t>Schizoaffective disorder</w:t>
+            </w:r>
+          </w:p>
+        </w:tc>
+      </w:tr>
+      <w:tr>
+        <w:trPr>
+          <w:trHeight w:val="300"/>
+        </w:trPr>
+        <w:tc>
+          <w:tcPr>
+            <w:tcW w:w="4120" w:type="dxa"/>
+            <w:tcBorders>
+              <w:top w:val="nil"/>
+              <w:left w:val="nil"/>
+              <w:bottom w:val="nil"/>
+              <w:right w:val="nil"/>
+            </w:tcBorders>
+            <w:shd w:val="clear" w:color="auto" w:fill="auto"/>
+            <w:noWrap/>
+            <w:vAlign w:val="bottom"/>
+            <w:hideMark/>
+          </w:tcPr>
+          <w:p>
+            <w:pPr>
+              <w:spacing w:after="0" w:line="240" w:lineRule="auto"/>
+              <w:rPr>
+                <w:rFonts w:ascii="Calibri" w:eastAsia="Times New Roman" w:hAnsi="Calibri" w:cs="Calibri"/>
+                <w:color w:val="000000"/>
+                <w:lang w:eastAsia="zh-CN"/>
+              </w:rPr>
+            </w:pPr>
+            <w:r>
+              <w:rPr>
+                <w:rFonts w:ascii="Calibri" w:eastAsia="Times New Roman" w:hAnsi="Calibri" w:cs="Calibri"/>
+                <w:color w:val="000000"/>
+                <w:lang w:eastAsia="zh-CN"/>
+              </w:rPr>
+              <w:lastRenderedPageBreak/>
+              <w:t>Assault</w:t>
+            </w:r>
+          </w:p>
+        </w:tc>
+        <w:tc>
+          <w:tcPr>
+            <w:tcW w:w="5165" w:type="dxa"/>
+            <w:tcBorders>
+              <w:top w:val="nil"/>
+              <w:left w:val="nil"/>
+              <w:bottom w:val="nil"/>
+              <w:right w:val="nil"/>
+            </w:tcBorders>
+            <w:shd w:val="clear" w:color="auto" w:fill="auto"/>
+            <w:noWrap/>
+            <w:vAlign w:val="bottom"/>
+            <w:hideMark/>
+          </w:tcPr>
+          <w:p>
+            <w:pPr>
+              <w:spacing w:after="0" w:line="240" w:lineRule="auto"/>
+              <w:rPr>
+                <w:rFonts w:ascii="Calibri" w:eastAsia="Times New Roman" w:hAnsi="Calibri" w:cs="Calibri"/>
+                <w:color w:val="000000"/>
+                <w:lang w:eastAsia="zh-CN"/>
+              </w:rPr>
+            </w:pPr>
+            <w:r>
+              <w:rPr>
+                <w:rFonts w:ascii="Calibri" w:eastAsia="Times New Roman" w:hAnsi="Calibri" w:cs="Calibri"/>
+                <w:color w:val="000000"/>
+                <w:lang w:eastAsia="zh-CN"/>
+              </w:rPr>
+              <w:t>Local infection of wound</w:t>
+            </w:r>
+          </w:p>
+        </w:tc>
+      </w:tr>
+      <w:tr>
+        <w:trPr>
+          <w:trHeight w:val="300"/>
+        </w:trPr>
+        <w:tc>
+          <w:tcPr>
+            <w:tcW w:w="4120" w:type="dxa"/>
+            <w:tcBorders>
+              <w:top w:val="nil"/>
+              <w:left w:val="nil"/>
+              <w:bottom w:val="nil"/>
+              <w:right w:val="nil"/>
+            </w:tcBorders>
+            <w:shd w:val="clear" w:color="auto" w:fill="auto"/>
+            <w:noWrap/>
+            <w:vAlign w:val="bottom"/>
+            <w:hideMark/>
+          </w:tcPr>
+          <w:p>
+            <w:pPr>
+              <w:spacing w:after="0" w:line="240" w:lineRule="auto"/>
+              <w:rPr>
+                <w:rFonts w:ascii="Calibri" w:eastAsia="Times New Roman" w:hAnsi="Calibri" w:cs="Calibri"/>
+                <w:color w:val="000000"/>
+                <w:lang w:eastAsia="zh-CN"/>
+              </w:rPr>
+            </w:pPr>
+            <w:r>
+              <w:rPr>
+                <w:rFonts w:ascii="Calibri" w:eastAsia="Times New Roman" w:hAnsi="Calibri" w:cs="Calibri"/>
+                <w:color w:val="000000"/>
+                <w:lang w:eastAsia="zh-CN"/>
+              </w:rPr>
+              <w:t>Mental retardation</w:t>
+            </w:r>
+          </w:p>
+        </w:tc>
+        <w:tc>
+          <w:tcPr>
+            <w:tcW w:w="5165" w:type="dxa"/>
+            <w:tcBorders>
+              <w:top w:val="nil"/>
+              <w:left w:val="nil"/>
+              <w:bottom w:val="nil"/>
+              <w:right w:val="nil"/>
+            </w:tcBorders>
+            <w:shd w:val="clear" w:color="auto" w:fill="auto"/>
+            <w:noWrap/>
+            <w:vAlign w:val="bottom"/>
+            <w:hideMark/>
+          </w:tcPr>
+          <w:p>
+            <w:pPr>
+              <w:spacing w:after="0" w:line="240" w:lineRule="auto"/>
+              <w:rPr>
+                <w:rFonts w:ascii="Calibri" w:eastAsia="Times New Roman" w:hAnsi="Calibri" w:cs="Calibri"/>
+                <w:color w:val="000000"/>
+                <w:lang w:eastAsia="zh-CN"/>
+              </w:rPr>
+            </w:pPr>
+            <w:r>
+              <w:rPr>
+                <w:rFonts w:ascii="Calibri" w:eastAsia="Times New Roman" w:hAnsi="Calibri" w:cs="Calibri"/>
+                <w:color w:val="000000"/>
+                <w:lang w:eastAsia="zh-CN"/>
+              </w:rPr>
+              <w:t>Closed fracture</w:t>
+            </w:r>
+          </w:p>
+        </w:tc>
+      </w:tr>
+      <w:tr>
+        <w:trPr>
+          <w:trHeight w:val="300"/>
+        </w:trPr>
+        <w:tc>
+          <w:tcPr>
+            <w:tcW w:w="4120" w:type="dxa"/>
+            <w:tcBorders>
+              <w:top w:val="nil"/>
+              <w:left w:val="nil"/>
+              <w:bottom w:val="nil"/>
+              <w:right w:val="nil"/>
+            </w:tcBorders>
+            <w:shd w:val="clear" w:color="auto" w:fill="auto"/>
+            <w:noWrap/>
+            <w:vAlign w:val="bottom"/>
+            <w:hideMark/>
+          </w:tcPr>
+          <w:p>
+            <w:pPr>
+              <w:spacing w:after="0" w:line="240" w:lineRule="auto"/>
+              <w:rPr>
+                <w:rFonts w:ascii="Calibri" w:eastAsia="Times New Roman" w:hAnsi="Calibri" w:cs="Calibri"/>
+                <w:color w:val="000000"/>
+                <w:lang w:eastAsia="zh-CN"/>
+              </w:rPr>
+            </w:pPr>
+            <w:r>
+              <w:rPr>
+                <w:rFonts w:ascii="Calibri" w:eastAsia="Times New Roman" w:hAnsi="Calibri" w:cs="Calibri"/>
+                <w:color w:val="000000"/>
+                <w:lang w:eastAsia="zh-CN"/>
+              </w:rPr>
+              <w:t>Aphasia</w:t>
+            </w:r>
+          </w:p>
+        </w:tc>
+        <w:tc>
+          <w:tcPr>
+            <w:tcW w:w="5165" w:type="dxa"/>
+            <w:tcBorders>
+              <w:top w:val="nil"/>
+              <w:left w:val="nil"/>
+              <w:bottom w:val="nil"/>
+              <w:right w:val="nil"/>
+            </w:tcBorders>
+            <w:shd w:val="clear" w:color="auto" w:fill="auto"/>
+            <w:noWrap/>
+            <w:vAlign w:val="bottom"/>
+            <w:hideMark/>
+          </w:tcPr>
+          <w:p>
+            <w:pPr>
+              <w:spacing w:after="0" w:line="240" w:lineRule="auto"/>
+              <w:rPr>
+                <w:rFonts w:ascii="Calibri" w:eastAsia="Times New Roman" w:hAnsi="Calibri" w:cs="Calibri"/>
+                <w:color w:val="000000"/>
+                <w:lang w:eastAsia="zh-CN"/>
+              </w:rPr>
+            </w:pPr>
           </w:p>
         </w:tc>
       </w:tr>
     </w:tbl>
+    <w:p/>
+    <w:p/>
     <w:p>
       <w:pPr>
         <w:pStyle w:val="Heading3"/>
       </w:pPr>
-      <w:bookmarkStart w:id="21" w:name="_Toc432769769"/>
+      <w:r>
+        <w:t xml:space="preserve"> </w:t>
+      </w:r>
       <w:r>
         <w:t>Other variables</w:t>
       </w:r>
+      <w:bookmarkStart w:id="21" w:name="_GoBack"/>
+      <w:bookmarkEnd w:id="20"/>
       <w:bookmarkEnd w:id="21"/>
     </w:p>
     <w:p>
@@ -6237,11 +7406,7 @@
         </w:r>
       </w:hyperlink>
       <w:r>
-        <w:t xml:space="preserve">.  The complete specification for OMOP Common Data Model, version 5 is </w:t>
-      </w:r>
-      <w:r>
-        <w:lastRenderedPageBreak/>
-        <w:t xml:space="preserve">available at:  </w:t>
+        <w:t xml:space="preserve">.  The complete specification for OMOP Common Data Model, version 5 is available at:  </w:t>
       </w:r>
       <w:hyperlink r:id="rId12" w:history="1">
         <w:r>
@@ -6263,8 +7428,13 @@
           <w:numId w:val="1"/>
         </w:numPr>
       </w:pPr>
-      <w:r>
-        <w:t>Truven MarketScan Commercial Claims and Encounters (CCAE)</w:t>
+      <w:proofErr w:type="spellStart"/>
+      <w:r>
+        <w:t>Truven</w:t>
+      </w:r>
+      <w:proofErr w:type="spellEnd"/>
+      <w:r>
+        <w:t xml:space="preserve"> MarketScan Commercial Claims and Encounters (CCAE)</w:t>
       </w:r>
     </w:p>
     <w:p>
@@ -6275,8 +7445,13 @@
           <w:numId w:val="1"/>
         </w:numPr>
       </w:pPr>
-      <w:r>
-        <w:t>Truven MarketScan Medicare Supplemental Beneficiaries (MDCR)</w:t>
+      <w:proofErr w:type="spellStart"/>
+      <w:r>
+        <w:t>Truven</w:t>
+      </w:r>
+      <w:proofErr w:type="spellEnd"/>
+      <w:r>
+        <w:t xml:space="preserve"> MarketScan Medicare Supplemental Beneficiaries (MDCR)</w:t>
       </w:r>
     </w:p>
     <w:p>
@@ -6287,8 +7462,13 @@
           <w:numId w:val="1"/>
         </w:numPr>
       </w:pPr>
-      <w:r>
-        <w:t>Truven MarketScan Multi-state Medicaid (MDCD)</w:t>
+      <w:proofErr w:type="spellStart"/>
+      <w:r>
+        <w:t>Truven</w:t>
+      </w:r>
+      <w:proofErr w:type="spellEnd"/>
+      <w:r>
+        <w:t xml:space="preserve"> MarketScan Multi-state Medicaid (MDCD)</w:t>
       </w:r>
     </w:p>
     <w:p>
@@ -6299,8 +7479,29 @@
           <w:numId w:val="1"/>
         </w:numPr>
       </w:pPr>
-      <w:r>
-        <w:t>Optum ClinFormatics (Optum)</w:t>
+      <w:proofErr w:type="spellStart"/>
+      <w:r>
+        <w:t>Optum</w:t>
+      </w:r>
+      <w:proofErr w:type="spellEnd"/>
+      <w:r>
+        <w:t xml:space="preserve"> </w:t>
+      </w:r>
+      <w:proofErr w:type="spellStart"/>
+      <w:r>
+        <w:t>ClinFormatics</w:t>
+      </w:r>
+      <w:proofErr w:type="spellEnd"/>
+      <w:r>
+        <w:t xml:space="preserve"> (</w:t>
+      </w:r>
+      <w:proofErr w:type="spellStart"/>
+      <w:r>
+        <w:t>Optum</w:t>
+      </w:r>
+      <w:proofErr w:type="spellEnd"/>
+      <w:r>
+        <w:t>)</w:t>
       </w:r>
     </w:p>
     <w:p>
@@ -6335,8 +7536,13 @@
     </w:p>
     <w:p/>
     <w:p>
-      <w:r>
-        <w:t>Truven MarketScan Commercial Claims and Encounters (CCAE)</w:t>
+      <w:proofErr w:type="spellStart"/>
+      <w:r>
+        <w:t>Truven</w:t>
+      </w:r>
+      <w:proofErr w:type="spellEnd"/>
+      <w:r>
+        <w:t xml:space="preserve"> MarketScan Commercial Claims and Encounters (CCAE)</w:t>
       </w:r>
     </w:p>
     <w:p>
@@ -6390,8 +7596,14 @@
     </w:p>
     <w:p/>
     <w:p>
-      <w:r>
-        <w:t>Truven MarketScan Medicare Supplemental Beneficiaries (MDCR)</w:t>
+      <w:proofErr w:type="spellStart"/>
+      <w:r>
+        <w:lastRenderedPageBreak/>
+        <w:t>Truven</w:t>
+      </w:r>
+      <w:proofErr w:type="spellEnd"/>
+      <w:r>
+        <w:t xml:space="preserve"> MarketScan Medicare Supplemental Beneficiaries (MDCR)</w:t>
       </w:r>
     </w:p>
     <w:p>
@@ -6399,11 +7611,16 @@
         <w:t>MDCR is a</w:t>
       </w:r>
       <w:r>
-        <w:t>n administrative health claims database for Medicare-eligible active and retired employees and their Medicare-eligible dependents from employer-sponsored supplemental plans (predominantly fee-for-service plans).  Only plans where both the Medicare-paid amounts and the employer-paid amounts were available and evident on the claims were selected for this database.</w:t>
-      </w:r>
+        <w:t>n administrative health claims database for Medicare-eligible active and retired employees and their Medicare-eligible dependents from employer-sponsored supplemental plans (predominantly fee-for-service plans).  Only plans where both the Medicare-paid amounts and the employer-paid amounts were available and evident on the claims were selected for this database</w:t>
+      </w:r>
+      <w:proofErr w:type="gramStart"/>
       <w:r>
         <w:t>.</w:t>
       </w:r>
+      <w:r>
+        <w:t>.</w:t>
+      </w:r>
+      <w:proofErr w:type="gramEnd"/>
       <w:r>
         <w:t xml:space="preserve">  As of 30November2014, MDCR contained 9m patients with patient-level observations from Jan2000 through Jul2014.  Source codes used in MDCR include:  conditions- ICD-9-CM; drugs:  NDC, HCPCS, ICD-9-CM; procedures:  CPT-4, HCPCS, ICD-9-CM; lab:  LOINC.  </w:t>
       </w:r>
@@ -6442,9 +7659,13 @@
     </w:p>
     <w:p/>
     <w:p>
-      <w:r>
-        <w:lastRenderedPageBreak/>
-        <w:t>Truven MarketScan Multi-state Medicaid (MDCD)</w:t>
+      <w:proofErr w:type="spellStart"/>
+      <w:r>
+        <w:t>Truven</w:t>
+      </w:r>
+      <w:proofErr w:type="spellEnd"/>
+      <w:r>
+        <w:t xml:space="preserve"> MarketScan Multi-state Medicaid (MDCD)</w:t>
       </w:r>
     </w:p>
     <w:p>
@@ -6492,24 +7713,74 @@
     </w:p>
     <w:p/>
     <w:p>
-      <w:r>
-        <w:t>Optum ClinFormatics (Optum)</w:t>
-      </w:r>
-    </w:p>
-    <w:p>
-      <w:r>
-        <w:t>Optum is a</w:t>
+      <w:proofErr w:type="spellStart"/>
+      <w:r>
+        <w:t>Optum</w:t>
+      </w:r>
+      <w:proofErr w:type="spellEnd"/>
+      <w:r>
+        <w:t xml:space="preserve"> </w:t>
+      </w:r>
+      <w:proofErr w:type="spellStart"/>
+      <w:r>
+        <w:t>ClinFormatics</w:t>
+      </w:r>
+      <w:proofErr w:type="spellEnd"/>
+      <w:r>
+        <w:t xml:space="preserve"> (</w:t>
+      </w:r>
+      <w:proofErr w:type="spellStart"/>
+      <w:r>
+        <w:t>Optum</w:t>
+      </w:r>
+      <w:proofErr w:type="spellEnd"/>
+      <w:r>
+        <w:t>)</w:t>
+      </w:r>
+    </w:p>
+    <w:p>
+      <w:proofErr w:type="spellStart"/>
+      <w:r>
+        <w:t>Optum</w:t>
+      </w:r>
+      <w:proofErr w:type="spellEnd"/>
+      <w:r>
+        <w:t xml:space="preserve"> is a</w:t>
       </w:r>
       <w:r>
         <w:t>n administrative health claims database for members of United Healthcare, who enrolled in commercial plans (including ASO, 36.31M), Medicaid (prior to July 2010, 1.25M) and Legacy Medicare Choice (prior to January 2006, 0.36M) with both medical</w:t>
       </w:r>
       <w:r>
-        <w:t xml:space="preserve"> and prescription drug coverage.  As of 30November2014, Optum contained 38m patients with patient-level observations from Oct2005 through Dec2013.  Source codes used in Optum include:  conditions- ICD-9-CM; drugs:  NDC, HCPCS, ICD-9-CM; procedures:  CPT-4, HCPCS, ICD-9-CM; lab:  LOINC.  </w:t>
-      </w:r>
-    </w:p>
-    <w:p>
-      <w:r>
-        <w:t xml:space="preserve">The ETL specification for transforming Optum into the OMOP CDM is available at: </w:t>
+        <w:t xml:space="preserve"> and prescription drug coverage.  As of 30November2014, </w:t>
+      </w:r>
+      <w:proofErr w:type="spellStart"/>
+      <w:r>
+        <w:t>Optum</w:t>
+      </w:r>
+      <w:proofErr w:type="spellEnd"/>
+      <w:r>
+        <w:t xml:space="preserve"> contained 38m patients with patient-level observations from Oct2005 through Dec2013.  Source codes used in </w:t>
+      </w:r>
+      <w:proofErr w:type="spellStart"/>
+      <w:r>
+        <w:t>Optum</w:t>
+      </w:r>
+      <w:proofErr w:type="spellEnd"/>
+      <w:r>
+        <w:t xml:space="preserve"> include:  conditions- ICD-9-CM; drugs:  NDC, HCPCS, ICD-9-CM; procedures:  CPT-4, HCPCS, ICD-9-CM; lab:  LOINC.  </w:t>
+      </w:r>
+    </w:p>
+    <w:p>
+      <w:r>
+        <w:t xml:space="preserve">The ETL specification for transforming </w:t>
+      </w:r>
+      <w:proofErr w:type="spellStart"/>
+      <w:r>
+        <w:t>Optum</w:t>
+      </w:r>
+      <w:proofErr w:type="spellEnd"/>
+      <w:r>
+        <w:t xml:space="preserve"> into the OMOP CDM is available at: </w:t>
       </w:r>
       <w:hyperlink r:id="rId19" w:history="1">
         <w:r>
@@ -6525,6 +7796,7 @@
     </w:p>
     <w:p>
       <w:r>
+        <w:lastRenderedPageBreak/>
         <w:t xml:space="preserve">ACHILLES has been used to characterize the database and provide a data quality assessment.  The ACHILLES summary is available internally within Janssen at:  </w:t>
       </w:r>
       <w:hyperlink r:id="rId20" w:anchor="/optum/dashboard" w:history="1">
@@ -6553,7 +7825,15 @@
         <w:t>nonymized longitudinal electronic health records from primary care practices in UK.  Patient management system with many aspects of patient care covered, including diagnoses, prescriptions, signs and symptoms, procedures, labs, lifestyle factors, clinical and administrative/social data</w:t>
       </w:r>
       <w:r>
-        <w:t xml:space="preserve">.  As of 30November2014, CPRD contained 11m patients with patient-level observations from Jan1988 through Nov2013.  Source codes used in CPRD include:  conditions- Read; drugs:  Multilex; procedures:  OPCS.  </w:t>
+        <w:t xml:space="preserve">.  As of 30November2014, CPRD contained 11m patients with patient-level observations from Jan1988 through Nov2013.  Source codes used in CPRD include:  conditions- Read; drugs:  </w:t>
+      </w:r>
+      <w:proofErr w:type="spellStart"/>
+      <w:r>
+        <w:t>Multilex</w:t>
+      </w:r>
+      <w:proofErr w:type="spellEnd"/>
+      <w:r>
+        <w:t xml:space="preserve">; procedures:  OPCS.  </w:t>
       </w:r>
     </w:p>
     <w:p>
@@ -6603,7 +7883,6 @@
           <w:highlight w:val="yellow"/>
           <w:u w:val="single"/>
         </w:rPr>
-        <w:lastRenderedPageBreak/>
         <w:t>Database X</w:t>
       </w:r>
     </w:p>
@@ -6656,8 +7935,18 @@
           <w:highlight w:val="yellow"/>
           <w:u w:val="single"/>
         </w:rPr>
-        <w:t xml:space="preserve"> ETL_specification_URL</w:t>
-      </w:r>
+        <w:t xml:space="preserve"> </w:t>
+      </w:r>
+      <w:proofErr w:type="spellStart"/>
+      <w:r>
+        <w:rPr>
+          <w:i/>
+          <w:highlight w:val="yellow"/>
+          <w:u w:val="single"/>
+        </w:rPr>
+        <w:t>ETL_specification_URL</w:t>
+      </w:r>
+      <w:proofErr w:type="spellEnd"/>
     </w:p>
     <w:p>
       <w:r>
@@ -6894,6 +8183,7 @@
         </w:numPr>
       </w:pPr>
       <w:r>
+        <w:lastRenderedPageBreak/>
         <w:t>Inspection of the fitted outcome model for large coefficients and predictors that we cannot explain (post-hoc).</w:t>
       </w:r>
     </w:p>
@@ -6907,7 +8197,23 @@
     </w:p>
     <w:p>
       <w:r>
-        <w:t>The CohortMethod package itself, as well as other OHDSI packages on which CohortMethod depends, use unit tests for validation.</w:t>
+        <w:t xml:space="preserve">The </w:t>
+      </w:r>
+      <w:proofErr w:type="spellStart"/>
+      <w:r>
+        <w:t>CohortMethod</w:t>
+      </w:r>
+      <w:proofErr w:type="spellEnd"/>
+      <w:r>
+        <w:t xml:space="preserve"> package itself, as well as other OHDSI packages on which </w:t>
+      </w:r>
+      <w:proofErr w:type="spellStart"/>
+      <w:r>
+        <w:t>CohortMethod</w:t>
+      </w:r>
+      <w:proofErr w:type="spellEnd"/>
+      <w:r>
+        <w:t xml:space="preserve"> depends, use unit tests for validation.</w:t>
       </w:r>
     </w:p>
     <w:p>
@@ -6990,8 +8296,15 @@
         </w:numPr>
       </w:pPr>
       <w:r>
-        <w:lastRenderedPageBreak/>
-        <w:t>Even though many potential confounders will be included in this study, there may be residual bias due to unmeasured or misspecified confounders.</w:t>
+        <w:t xml:space="preserve">Even though many potential confounders will be included in this study, there may be residual bias due to unmeasured or </w:t>
+      </w:r>
+      <w:proofErr w:type="spellStart"/>
+      <w:r>
+        <w:t>misspecified</w:t>
+      </w:r>
+      <w:proofErr w:type="spellEnd"/>
+      <w:r>
+        <w:t xml:space="preserve"> confounders.</w:t>
       </w:r>
     </w:p>
     <w:p>
@@ -7003,7 +8316,15 @@
         </w:numPr>
       </w:pPr>
       <w:r>
-        <w:t>Several nsNSAIDs are available over the counter and will not be captured in any of the observational databases. We are therefore likely to misclassify some prevalent users as new users.</w:t>
+        <w:t xml:space="preserve">Several </w:t>
+      </w:r>
+      <w:proofErr w:type="spellStart"/>
+      <w:r>
+        <w:t>nsNSAIDs</w:t>
+      </w:r>
+      <w:proofErr w:type="spellEnd"/>
+      <w:r>
+        <w:t xml:space="preserve"> are available over the counter and will not be captured in any of the observational databases. We are therefore likely to misclassify some prevalent users as new users.</w:t>
       </w:r>
     </w:p>
     <w:p>
@@ -7072,6 +8393,7 @@
       </w:pPr>
       <w:bookmarkStart w:id="28" w:name="_Toc432769776"/>
       <w:r>
+        <w:lastRenderedPageBreak/>
         <w:t>References</w:t>
       </w:r>
       <w:bookmarkEnd w:id="28"/>
@@ -7334,7 +8656,7 @@
       <w:rPr>
         <w:noProof/>
       </w:rPr>
-      <w:t>2</w:t>
+      <w:t>10</w:t>
     </w:r>
     <w:r>
       <w:rPr>
@@ -10559,7 +11881,7 @@
 </file>
 
 <file path=customXml/itemProps1.xml><?xml version="1.0" encoding="utf-8"?>
-<ds:datastoreItem xmlns:ds="http://schemas.openxmlformats.org/officeDocument/2006/customXml" ds:itemID="{78968D63-63CC-4D22-BF67-0AA200D0130E}">
+<ds:datastoreItem xmlns:ds="http://schemas.openxmlformats.org/officeDocument/2006/customXml" ds:itemID="{E0617642-040E-4A3E-BE9D-0C44E9075449}">
   <ds:schemaRefs>
     <ds:schemaRef ds:uri="http://schemas.openxmlformats.org/officeDocument/2006/bibliography"/>
   </ds:schemaRefs>

</xml_diff>